<commit_message>
Grammatical Fix thanks to Jiaying
</commit_message>
<xml_diff>
--- a/paper_presentation/Liang Report.docx
+++ b/paper_presentation/Liang Report.docx
@@ -31,12 +31,21 @@
       <w:pPr>
         <w:jc w:val="center"/>
       </w:pPr>
-      <w:r>
-        <w:rPr>
-          <w:rFonts w:eastAsiaTheme="minorEastAsia" w:hint="eastAsia"/>
-          <w:lang w:eastAsia="zh-CN"/>
-        </w:rPr>
-        <w:t xml:space="preserve">Haoran (Simon) </w:t>
+      <w:proofErr w:type="spellStart"/>
+      <w:r>
+        <w:rPr>
+          <w:rFonts w:eastAsiaTheme="minorEastAsia" w:hint="eastAsia"/>
+          <w:lang w:eastAsia="zh-CN"/>
+        </w:rPr>
+        <w:t>Haoran</w:t>
+      </w:r>
+      <w:proofErr w:type="spellEnd"/>
+      <w:r>
+        <w:rPr>
+          <w:rFonts w:eastAsiaTheme="minorEastAsia" w:hint="eastAsia"/>
+          <w:lang w:eastAsia="zh-CN"/>
+        </w:rPr>
+        <w:t xml:space="preserve"> (Simon) </w:t>
       </w:r>
       <w:r>
         <w:t>Liang</w:t>
@@ -62,7 +71,21 @@
         <w:rPr>
           <w:rFonts w:ascii="Times New Roman" w:hAnsi="Times New Roman"/>
         </w:rPr>
-        <w:t xml:space="preserve">Rose-Hulman Institute of Technology, </w:t>
+        <w:t>Rose-</w:t>
+      </w:r>
+      <w:proofErr w:type="spellStart"/>
+      <w:r>
+        <w:rPr>
+          <w:rFonts w:ascii="Times New Roman" w:hAnsi="Times New Roman"/>
+        </w:rPr>
+        <w:t>Hulman</w:t>
+      </w:r>
+      <w:proofErr w:type="spellEnd"/>
+      <w:r>
+        <w:rPr>
+          <w:rFonts w:ascii="Times New Roman" w:hAnsi="Times New Roman"/>
+        </w:rPr>
+        <w:t xml:space="preserve"> Institute of Technology, </w:t>
       </w:r>
       <w:r>
         <w:rPr>
@@ -110,7 +133,7 @@
         </w:rPr>
         <w:t xml:space="preserve"> </w:t>
       </w:r>
-      <w:hyperlink r:id="rId8" w:history="1">
+      <w:hyperlink r:id="rId9" w:history="1">
         <w:r>
           <w:rPr>
             <w:rStyle w:val="Hyperlink"/>
@@ -144,7 +167,7 @@
           <w:sz w:val="20"/>
         </w:rPr>
         <w:sectPr>
-          <w:footerReference w:type="first" r:id="rId9"/>
+          <w:footerReference w:type="first" r:id="rId10"/>
           <w:pgSz w:w="12240" w:h="15840" w:code="1"/>
           <w:pgMar w:top="1985" w:right="1080" w:bottom="1411" w:left="1080" w:header="720" w:footer="720" w:gutter="0"/>
           <w:cols w:space="720"/>
@@ -182,18 +205,54 @@
         <w:pStyle w:val="BodyTextIndent"/>
         <w:ind w:firstLine="0"/>
         <w:rPr>
-          <w:rFonts w:eastAsiaTheme="minorEastAsia" w:hint="eastAsia"/>
-          <w:i w:val="0"/>
-          <w:lang w:eastAsia="zh-CN"/>
-        </w:rPr>
-      </w:pPr>
-      <w:r>
-        <w:rPr>
           <w:rFonts w:eastAsiaTheme="minorEastAsia"/>
           <w:i w:val="0"/>
           <w:lang w:eastAsia="zh-CN"/>
         </w:rPr>
-        <w:t>Most applications require stereo cameras in order to recover 3D information of a scene. However, using information such as the camera’s intrinsic properties and the real-world coordinates of an object, it is possible to recover the 3D information from an image of the given object taken by a single camera. In this paper, a Python-OpenCV application for recovering 3D information with a single camera has been created. The application takes input from a single webcam and tracks a square in the scene. After detecting the corners of the square, the recovery algorithm is applied to recover the 3D information.</w:t>
+      </w:pPr>
+      <w:r>
+        <w:rPr>
+          <w:rFonts w:eastAsiaTheme="minorEastAsia"/>
+          <w:i w:val="0"/>
+          <w:lang w:eastAsia="zh-CN"/>
+        </w:rPr>
+        <w:t xml:space="preserve">Most applications require stereo cameras in order to recover 3D information of a scene. However, using information such as the camera’s intrinsic properties and the real-world coordinates of an </w:t>
+      </w:r>
+      <w:proofErr w:type="gramStart"/>
+      <w:r>
+        <w:rPr>
+          <w:rFonts w:eastAsiaTheme="minorEastAsia"/>
+          <w:i w:val="0"/>
+          <w:lang w:eastAsia="zh-CN"/>
+        </w:rPr>
+        <w:t>object,</w:t>
+      </w:r>
+      <w:proofErr w:type="gramEnd"/>
+      <w:r>
+        <w:rPr>
+          <w:rFonts w:eastAsiaTheme="minorEastAsia"/>
+          <w:i w:val="0"/>
+          <w:lang w:eastAsia="zh-CN"/>
+        </w:rPr>
+        <w:t xml:space="preserve"> it is possible to recover the 3D information from an image of the given object taken by a single camera. In this paper, a Python-</w:t>
+      </w:r>
+      <w:proofErr w:type="spellStart"/>
+      <w:r>
+        <w:rPr>
+          <w:rFonts w:eastAsiaTheme="minorEastAsia"/>
+          <w:i w:val="0"/>
+          <w:lang w:eastAsia="zh-CN"/>
+        </w:rPr>
+        <w:t>OpenCV</w:t>
+      </w:r>
+      <w:proofErr w:type="spellEnd"/>
+      <w:r>
+        <w:rPr>
+          <w:rFonts w:eastAsiaTheme="minorEastAsia"/>
+          <w:i w:val="0"/>
+          <w:lang w:eastAsia="zh-CN"/>
+        </w:rPr>
+        <w:t xml:space="preserve"> application for recovering 3D information with a single camera has been created. The application takes input from a single webcam and tracks a square in the scene. After detecting the corners of the square, the recovery algorithm is applied to recover the 3D information.</w:t>
       </w:r>
     </w:p>
     <w:p>
@@ -312,6 +371,7 @@
         </w:rPr>
         <w:t xml:space="preserve">, </w:t>
       </w:r>
+      <w:proofErr w:type="spellStart"/>
       <w:r>
         <w:rPr>
           <w:rFonts w:eastAsiaTheme="minorEastAsia" w:hint="eastAsia"/>
@@ -322,6 +382,7 @@
         </w:rPr>
         <w:t>OpenCV</w:t>
       </w:r>
+      <w:proofErr w:type="spellEnd"/>
     </w:p>
     <w:p>
       <w:pPr>
@@ -366,7 +427,7 @@
         <w:pStyle w:val="BodyTextIndent3"/>
         <w:ind w:firstLine="0"/>
         <w:rPr>
-          <w:rFonts w:eastAsiaTheme="minorEastAsia" w:hint="eastAsia"/>
+          <w:rFonts w:eastAsiaTheme="minorEastAsia"/>
           <w:lang w:eastAsia="zh-CN"/>
         </w:rPr>
       </w:pPr>
@@ -396,7 +457,21 @@
           <w:rFonts w:eastAsiaTheme="minorEastAsia" w:hint="eastAsia"/>
           <w:lang w:eastAsia="zh-CN"/>
         </w:rPr>
-        <w:t xml:space="preserve"> recover the </w:t>
+        <w:t xml:space="preserve"> </w:t>
+      </w:r>
+      <w:r>
+        <w:rPr>
+          <w:rFonts w:eastAsiaTheme="minorEastAsia" w:hint="eastAsia"/>
+          <w:lang w:eastAsia="zh-CN"/>
+        </w:rPr>
+        <w:t xml:space="preserve">to </w:t>
+      </w:r>
+      <w:r>
+        <w:rPr>
+          <w:rFonts w:eastAsiaTheme="minorEastAsia" w:hint="eastAsia"/>
+          <w:lang w:eastAsia="zh-CN"/>
+        </w:rPr>
+        <w:t xml:space="preserve">recover the </w:t>
       </w:r>
       <w:r>
         <w:rPr>
@@ -417,7 +492,23 @@
           <w:rFonts w:eastAsiaTheme="minorEastAsia" w:hint="eastAsia"/>
           <w:lang w:eastAsia="zh-CN"/>
         </w:rPr>
-        <w:t xml:space="preserve"> with respect to a known-sized object in the real world, by using only a single camera.</w:t>
+        <w:t xml:space="preserve"> with respect to a known-sized object in the real world by </w:t>
+      </w:r>
+      <w:proofErr w:type="gramStart"/>
+      <w:r>
+        <w:rPr>
+          <w:rFonts w:eastAsiaTheme="minorEastAsia" w:hint="eastAsia"/>
+          <w:lang w:eastAsia="zh-CN"/>
+        </w:rPr>
+        <w:t>using  a</w:t>
+      </w:r>
+      <w:proofErr w:type="gramEnd"/>
+      <w:r>
+        <w:rPr>
+          <w:rFonts w:eastAsiaTheme="minorEastAsia" w:hint="eastAsia"/>
+          <w:lang w:eastAsia="zh-CN"/>
+        </w:rPr>
+        <w:t xml:space="preserve"> single camera.</w:t>
       </w:r>
       <w:r>
         <w:rPr>
@@ -438,7 +529,37 @@
           <w:rFonts w:eastAsiaTheme="minorEastAsia" w:hint="eastAsia"/>
           <w:lang w:eastAsia="zh-CN"/>
         </w:rPr>
-        <w:t>, besides the size of the tracked object.</w:t>
+        <w:t xml:space="preserve"> </w:t>
+      </w:r>
+      <w:r>
+        <w:rPr>
+          <w:rFonts w:eastAsiaTheme="minorEastAsia" w:hint="eastAsia"/>
+          <w:lang w:eastAsia="zh-CN"/>
+        </w:rPr>
+        <w:t xml:space="preserve">along </w:t>
+      </w:r>
+      <w:proofErr w:type="gramStart"/>
+      <w:r>
+        <w:rPr>
+          <w:rFonts w:eastAsiaTheme="minorEastAsia" w:hint="eastAsia"/>
+          <w:lang w:eastAsia="zh-CN"/>
+        </w:rPr>
+        <w:t xml:space="preserve">with </w:t>
+      </w:r>
+      <w:r>
+        <w:rPr>
+          <w:rFonts w:eastAsiaTheme="minorEastAsia" w:hint="eastAsia"/>
+          <w:lang w:eastAsia="zh-CN"/>
+        </w:rPr>
+        <w:t xml:space="preserve"> the</w:t>
+      </w:r>
+      <w:proofErr w:type="gramEnd"/>
+      <w:r>
+        <w:rPr>
+          <w:rFonts w:eastAsiaTheme="minorEastAsia" w:hint="eastAsia"/>
+          <w:lang w:eastAsia="zh-CN"/>
+        </w:rPr>
+        <w:t xml:space="preserve"> size of the tracked object.</w:t>
       </w:r>
     </w:p>
     <w:p>
@@ -446,7 +567,7 @@
         <w:pStyle w:val="BodyTextIndent3"/>
         <w:ind w:firstLine="0"/>
         <w:rPr>
-          <w:rFonts w:eastAsiaTheme="minorEastAsia" w:hint="eastAsia"/>
+          <w:rFonts w:eastAsiaTheme="minorEastAsia"/>
           <w:lang w:eastAsia="zh-CN"/>
         </w:rPr>
       </w:pPr>
@@ -456,7 +577,7 @@
         <w:pStyle w:val="BodyTextIndent3"/>
         <w:ind w:firstLine="0"/>
         <w:rPr>
-          <w:rFonts w:eastAsiaTheme="minorEastAsia" w:hint="eastAsia"/>
+          <w:rFonts w:eastAsiaTheme="minorEastAsia"/>
           <w:lang w:eastAsia="zh-CN"/>
         </w:rPr>
       </w:pPr>
@@ -465,7 +586,51 @@
           <w:rFonts w:eastAsiaTheme="minorEastAsia" w:hint="eastAsia"/>
           <w:lang w:eastAsia="zh-CN"/>
         </w:rPr>
-        <w:t>Every single point on the image in 2D space can be mapped to a 3D point in the real world coordinates, if we consider that the plane of the image is located on the Z-plane of the coordinate system (Z = 0). It can be written as</w:t>
+        <w:t>Every single point on the image in 2D space can be mapped to a 3D point in the real world coordinates</w:t>
+      </w:r>
+      <w:r>
+        <w:rPr>
+          <w:rFonts w:eastAsiaTheme="minorEastAsia" w:hint="eastAsia"/>
+          <w:lang w:eastAsia="zh-CN"/>
+        </w:rPr>
+        <w:t>.</w:t>
+      </w:r>
+      <w:r>
+        <w:rPr>
+          <w:rFonts w:eastAsiaTheme="minorEastAsia" w:hint="eastAsia"/>
+          <w:lang w:eastAsia="zh-CN"/>
+        </w:rPr>
+        <w:t xml:space="preserve"> </w:t>
+      </w:r>
+      <w:r>
+        <w:rPr>
+          <w:rFonts w:eastAsiaTheme="minorEastAsia" w:hint="eastAsia"/>
+          <w:lang w:eastAsia="zh-CN"/>
+        </w:rPr>
+        <w:t>I</w:t>
+      </w:r>
+      <w:r>
+        <w:rPr>
+          <w:rFonts w:eastAsiaTheme="minorEastAsia" w:hint="eastAsia"/>
+          <w:lang w:eastAsia="zh-CN"/>
+        </w:rPr>
+        <w:t>f we consider that the plane of the image is located on the Z-plane of the coordinate system (Z = 0).</w:t>
+      </w:r>
+      <w:proofErr w:type="gramStart"/>
+      <w:r>
+        <w:rPr>
+          <w:rFonts w:eastAsiaTheme="minorEastAsia" w:hint="eastAsia"/>
+          <w:lang w:eastAsia="zh-CN"/>
+        </w:rPr>
+        <w:t>,  it</w:t>
+      </w:r>
+      <w:proofErr w:type="gramEnd"/>
+      <w:r>
+        <w:rPr>
+          <w:rFonts w:eastAsiaTheme="minorEastAsia" w:hint="eastAsia"/>
+          <w:lang w:eastAsia="zh-CN"/>
+        </w:rPr>
+        <w:t xml:space="preserve"> can be written as</w:t>
       </w:r>
     </w:p>
     <w:p>
@@ -474,7 +639,7 @@
         <w:ind w:firstLine="0"/>
         <w:jc w:val="center"/>
         <w:rPr>
-          <w:rFonts w:eastAsiaTheme="minorEastAsia" w:hint="eastAsia"/>
+          <w:rFonts w:eastAsiaTheme="minorEastAsia"/>
           <w:lang w:eastAsia="zh-CN"/>
         </w:rPr>
       </w:pPr>
@@ -501,7 +666,7 @@
                     </pic:cNvPicPr>
                   </pic:nvPicPr>
                   <pic:blipFill>
-                    <a:blip r:embed="rId10">
+                    <a:blip r:embed="rId11">
                       <a:extLst>
                         <a:ext uri="{28A0092B-C50C-407E-A947-70E740481C1C}">
                           <a14:useLocalDpi xmlns:a14="http://schemas.microsoft.com/office/drawing/2010/main" val="0"/>
@@ -545,16 +710,25 @@
         <w:pStyle w:val="BodyTextIndent3"/>
         <w:ind w:firstLine="0"/>
         <w:rPr>
-          <w:rFonts w:eastAsiaTheme="minorEastAsia" w:hint="eastAsia"/>
+          <w:rFonts w:eastAsiaTheme="minorEastAsia"/>
           <w:lang w:eastAsia="zh-CN"/>
         </w:rPr>
       </w:pPr>
+      <w:proofErr w:type="gramStart"/>
       <w:r>
         <w:rPr>
           <w:rFonts w:eastAsiaTheme="minorEastAsia"/>
           <w:lang w:eastAsia="zh-CN"/>
         </w:rPr>
-        <w:t xml:space="preserve">where </w:t>
+        <w:t>where</w:t>
+      </w:r>
+      <w:proofErr w:type="gramEnd"/>
+      <w:r>
+        <w:rPr>
+          <w:rFonts w:eastAsiaTheme="minorEastAsia"/>
+          <w:lang w:eastAsia="zh-CN"/>
+        </w:rPr>
+        <w:t xml:space="preserve"> </w:t>
       </w:r>
       <m:oMath>
         <m:r>
@@ -776,7 +950,7 @@
         <w:pStyle w:val="BodyTextIndent3"/>
         <w:ind w:firstLine="0"/>
         <w:rPr>
-          <w:rFonts w:eastAsiaTheme="minorEastAsia" w:hint="eastAsia"/>
+          <w:rFonts w:eastAsiaTheme="minorEastAsia"/>
           <w:lang w:eastAsia="zh-CN"/>
         </w:rPr>
       </w:pPr>
@@ -786,7 +960,7 @@
         <w:pStyle w:val="BodyTextIndent3"/>
         <w:ind w:firstLine="0"/>
         <w:rPr>
-          <w:rFonts w:eastAsiaTheme="minorEastAsia" w:hint="eastAsia"/>
+          <w:rFonts w:eastAsiaTheme="minorEastAsia"/>
           <w:lang w:eastAsia="zh-CN"/>
         </w:rPr>
       </w:pPr>
@@ -805,7 +979,7 @@
         <w:ind w:firstLine="0"/>
         <w:jc w:val="center"/>
         <w:rPr>
-          <w:rFonts w:eastAsiaTheme="minorEastAsia" w:hint="eastAsia"/>
+          <w:rFonts w:eastAsiaTheme="minorEastAsia"/>
           <w:lang w:eastAsia="zh-CN"/>
         </w:rPr>
       </w:pPr>
@@ -832,7 +1006,7 @@
                     </pic:cNvPicPr>
                   </pic:nvPicPr>
                   <pic:blipFill>
-                    <a:blip r:embed="rId11">
+                    <a:blip r:embed="rId12">
                       <a:extLst>
                         <a:ext uri="{28A0092B-C50C-407E-A947-70E740481C1C}">
                           <a14:useLocalDpi xmlns:a14="http://schemas.microsoft.com/office/drawing/2010/main" val="0"/>
@@ -876,16 +1050,25 @@
         <w:pStyle w:val="BodyTextIndent3"/>
         <w:ind w:firstLine="0"/>
         <w:rPr>
-          <w:rFonts w:eastAsiaTheme="minorEastAsia" w:hint="eastAsia"/>
+          <w:rFonts w:eastAsiaTheme="minorEastAsia"/>
           <w:lang w:eastAsia="zh-CN"/>
         </w:rPr>
       </w:pPr>
+      <w:proofErr w:type="gramStart"/>
       <w:r>
         <w:rPr>
           <w:rFonts w:eastAsiaTheme="minorEastAsia"/>
           <w:lang w:eastAsia="zh-CN"/>
         </w:rPr>
-        <w:t xml:space="preserve">where </w:t>
+        <w:t>where</w:t>
+      </w:r>
+      <w:proofErr w:type="gramEnd"/>
+      <w:r>
+        <w:rPr>
+          <w:rFonts w:eastAsiaTheme="minorEastAsia"/>
+          <w:lang w:eastAsia="zh-CN"/>
+        </w:rPr>
+        <w:t xml:space="preserve"> </w:t>
       </w:r>
       <m:oMath>
         <m:sSub>
@@ -1134,14 +1317,7 @@
             <w:rFonts w:ascii="Cambria Math" w:eastAsiaTheme="minorEastAsia" w:hAnsi="Cambria Math"/>
             <w:lang w:eastAsia="zh-CN"/>
           </w:rPr>
-          <m:t>H=</m:t>
-        </m:r>
-        <m:r>
-          <w:rPr>
-            <w:rFonts w:ascii="Cambria Math" w:eastAsiaTheme="minorEastAsia" w:hAnsi="Cambria Math"/>
-            <w:lang w:eastAsia="zh-CN"/>
-          </w:rPr>
-          <m:t>K</m:t>
+          <m:t>H=K</m:t>
         </m:r>
         <m:d>
           <m:dPr>
@@ -1265,12 +1441,21 @@
         </w:rPr>
         <w:t xml:space="preserve">planar </w:t>
       </w:r>
-      <w:r>
-        <w:rPr>
-          <w:rFonts w:eastAsiaTheme="minorEastAsia" w:hint="eastAsia"/>
-          <w:lang w:eastAsia="zh-CN"/>
-        </w:rPr>
-        <w:t>homography transform</w:t>
+      <w:proofErr w:type="spellStart"/>
+      <w:r>
+        <w:rPr>
+          <w:rFonts w:eastAsiaTheme="minorEastAsia" w:hint="eastAsia"/>
+          <w:lang w:eastAsia="zh-CN"/>
+        </w:rPr>
+        <w:t>homography</w:t>
+      </w:r>
+      <w:proofErr w:type="spellEnd"/>
+      <w:r>
+        <w:rPr>
+          <w:rFonts w:eastAsiaTheme="minorEastAsia" w:hint="eastAsia"/>
+          <w:lang w:eastAsia="zh-CN"/>
+        </w:rPr>
+        <w:t xml:space="preserve"> transform</w:t>
       </w:r>
       <w:r>
         <w:rPr>
@@ -1292,7 +1477,7 @@
         <w:pStyle w:val="BodyTextIndent3"/>
         <w:ind w:firstLine="0"/>
         <w:rPr>
-          <w:rFonts w:eastAsiaTheme="minorEastAsia" w:hint="eastAsia"/>
+          <w:rFonts w:eastAsiaTheme="minorEastAsia"/>
           <w:lang w:eastAsia="zh-CN"/>
         </w:rPr>
       </w:pPr>
@@ -1302,7 +1487,7 @@
         <w:pStyle w:val="BodyTextIndent3"/>
         <w:ind w:firstLine="0"/>
         <w:rPr>
-          <w:rFonts w:eastAsiaTheme="minorEastAsia" w:hint="eastAsia"/>
+          <w:rFonts w:eastAsiaTheme="minorEastAsia"/>
           <w:lang w:eastAsia="zh-CN"/>
         </w:rPr>
       </w:pPr>
@@ -1313,12 +1498,31 @@
         </w:rPr>
         <w:t>In this case, in order to find</w:t>
       </w:r>
-      <w:r>
-        <w:rPr>
-          <w:rFonts w:eastAsiaTheme="minorEastAsia" w:hint="eastAsia"/>
-          <w:lang w:eastAsia="zh-CN"/>
-        </w:rPr>
-        <w:t xml:space="preserve"> </w:t>
+      <m:oMath>
+        <m:r>
+          <m:rPr>
+            <m:sty m:val="p"/>
+          </m:rPr>
+          <w:rPr>
+            <w:rFonts w:ascii="Cambria Math" w:eastAsiaTheme="minorEastAsia" w:hAnsi="Cambria Math"/>
+            <w:lang w:eastAsia="zh-CN"/>
+          </w:rPr>
+          <m:t xml:space="preserve"> </m:t>
+        </m:r>
+        <m:r>
+          <w:rPr>
+            <w:rFonts w:ascii="Cambria Math" w:eastAsiaTheme="minorEastAsia" w:hAnsi="Cambria Math"/>
+            <w:lang w:eastAsia="zh-CN"/>
+          </w:rPr>
+          <m:t>R</m:t>
+        </m:r>
+      </m:oMath>
+      <w:r>
+        <w:rPr>
+          <w:rFonts w:eastAsiaTheme="minorEastAsia" w:hint="eastAsia"/>
+          <w:lang w:eastAsia="zh-CN"/>
+        </w:rPr>
+        <w:t xml:space="preserve"> and </w:t>
       </w:r>
       <m:oMath>
         <m:r>
@@ -1326,7 +1530,7 @@
             <w:rFonts w:ascii="Cambria Math" w:eastAsiaTheme="minorEastAsia" w:hAnsi="Cambria Math"/>
             <w:lang w:eastAsia="zh-CN"/>
           </w:rPr>
-          <m:t>R, C</m:t>
+          <m:t>C</m:t>
         </m:r>
       </m:oMath>
       <w:r>
@@ -1541,7 +1745,7 @@
       <w:pPr>
         <w:jc w:val="both"/>
         <w:rPr>
-          <w:rFonts w:eastAsiaTheme="minorEastAsia" w:hint="eastAsia"/>
+          <w:rFonts w:eastAsiaTheme="minorEastAsia"/>
           <w:sz w:val="20"/>
           <w:lang w:eastAsia="zh-CN"/>
         </w:rPr>
@@ -1552,8 +1756,18 @@
           <w:sz w:val="20"/>
           <w:lang w:eastAsia="zh-CN"/>
         </w:rPr>
-        <w:t xml:space="preserve">Before the program is run, camera calibration needs to be executed to obtain </w:t>
-      </w:r>
+        <w:t xml:space="preserve">Before the program is run, camera calibration needs to be executed to </w:t>
+      </w:r>
+      <w:proofErr w:type="gramStart"/>
+      <w:r>
+        <w:rPr>
+          <w:rFonts w:eastAsiaTheme="minorEastAsia" w:hint="eastAsia"/>
+          <w:sz w:val="20"/>
+          <w:lang w:eastAsia="zh-CN"/>
+        </w:rPr>
+        <w:t xml:space="preserve">obtain </w:t>
+      </w:r>
+      <w:proofErr w:type="gramEnd"/>
       <m:oMath>
         <m:r>
           <w:rPr>
@@ -1578,7 +1792,51 @@
           <w:sz w:val="20"/>
           <w:lang w:eastAsia="zh-CN"/>
         </w:rPr>
-        <w:t xml:space="preserve">There are 4 main steps in the program for recovering the 3D information. First is object segmentation, next is corner detection, then homography transform, </w:t>
+        <w:t xml:space="preserve">There are 4 main steps in the </w:t>
+      </w:r>
+      <w:proofErr w:type="gramStart"/>
+      <w:r>
+        <w:rPr>
+          <w:rFonts w:eastAsiaTheme="minorEastAsia" w:hint="eastAsia"/>
+          <w:sz w:val="20"/>
+          <w:lang w:eastAsia="zh-CN"/>
+        </w:rPr>
+        <w:t xml:space="preserve">program </w:t>
+      </w:r>
+      <w:r>
+        <w:rPr>
+          <w:rFonts w:eastAsiaTheme="minorEastAsia" w:hint="eastAsia"/>
+          <w:sz w:val="20"/>
+          <w:lang w:eastAsia="zh-CN"/>
+        </w:rPr>
+        <w:t xml:space="preserve"> to</w:t>
+      </w:r>
+      <w:proofErr w:type="gramEnd"/>
+      <w:r>
+        <w:rPr>
+          <w:rFonts w:eastAsiaTheme="minorEastAsia" w:hint="eastAsia"/>
+          <w:sz w:val="20"/>
+          <w:lang w:eastAsia="zh-CN"/>
+        </w:rPr>
+        <w:t xml:space="preserve"> recover the 3D information. First is object segmentation, next is corner detection, then </w:t>
+      </w:r>
+      <w:proofErr w:type="spellStart"/>
+      <w:r>
+        <w:rPr>
+          <w:rFonts w:eastAsiaTheme="minorEastAsia" w:hint="eastAsia"/>
+          <w:sz w:val="20"/>
+          <w:lang w:eastAsia="zh-CN"/>
+        </w:rPr>
+        <w:t>homography</w:t>
+      </w:r>
+      <w:proofErr w:type="spellEnd"/>
+      <w:r>
+        <w:rPr>
+          <w:rFonts w:eastAsiaTheme="minorEastAsia" w:hint="eastAsia"/>
+          <w:sz w:val="20"/>
+          <w:lang w:eastAsia="zh-CN"/>
+        </w:rPr>
+        <w:t xml:space="preserve"> transform, </w:t>
       </w:r>
       <w:r>
         <w:rPr>
@@ -1601,7 +1859,7 @@
       <w:pPr>
         <w:jc w:val="both"/>
         <w:rPr>
-          <w:rFonts w:eastAsiaTheme="minorEastAsia" w:hint="eastAsia"/>
+          <w:rFonts w:eastAsiaTheme="minorEastAsia"/>
           <w:sz w:val="20"/>
           <w:lang w:eastAsia="zh-CN"/>
         </w:rPr>
@@ -1611,7 +1869,7 @@
       <w:pPr>
         <w:jc w:val="both"/>
         <w:rPr>
-          <w:rFonts w:eastAsiaTheme="minorEastAsia" w:hint="eastAsia"/>
+          <w:rFonts w:eastAsiaTheme="minorEastAsia"/>
           <w:sz w:val="20"/>
           <w:lang w:eastAsia="zh-CN"/>
         </w:rPr>
@@ -1654,7 +1912,39 @@
           <w:sz w:val="20"/>
           <w:lang w:eastAsia="zh-CN"/>
         </w:rPr>
-        <w:t xml:space="preserve"> to distinguish </w:t>
+        <w:t xml:space="preserve"> to </w:t>
+      </w:r>
+      <w:r>
+        <w:rPr>
+          <w:rFonts w:eastAsiaTheme="minorEastAsia" w:hint="eastAsia"/>
+          <w:sz w:val="20"/>
+          <w:lang w:eastAsia="zh-CN"/>
+        </w:rPr>
+        <w:t xml:space="preserve">be </w:t>
+      </w:r>
+      <w:r>
+        <w:rPr>
+          <w:rFonts w:eastAsiaTheme="minorEastAsia" w:hint="eastAsia"/>
+          <w:sz w:val="20"/>
+          <w:lang w:eastAsia="zh-CN"/>
+        </w:rPr>
+        <w:t>distinguish</w:t>
+      </w:r>
+      <w:r>
+        <w:rPr>
+          <w:rFonts w:eastAsiaTheme="minorEastAsia" w:hint="eastAsia"/>
+          <w:sz w:val="20"/>
+          <w:lang w:eastAsia="zh-CN"/>
+        </w:rPr>
+        <w:t>ed</w:t>
+      </w:r>
+      <w:r>
+        <w:rPr>
+          <w:rFonts w:eastAsiaTheme="minorEastAsia" w:hint="eastAsia"/>
+          <w:sz w:val="20"/>
+          <w:lang w:eastAsia="zh-CN"/>
+        </w:rPr>
+        <w:t xml:space="preserve"> </w:t>
       </w:r>
       <w:r>
         <w:rPr>
@@ -1677,7 +1967,7 @@
       <w:pPr>
         <w:jc w:val="both"/>
         <w:rPr>
-          <w:rFonts w:eastAsiaTheme="minorEastAsia" w:hint="eastAsia"/>
+          <w:rFonts w:eastAsiaTheme="minorEastAsia"/>
           <w:sz w:val="20"/>
           <w:lang w:eastAsia="zh-CN"/>
         </w:rPr>
@@ -1687,7 +1977,7 @@
       <w:pPr>
         <w:jc w:val="both"/>
         <w:rPr>
-          <w:rFonts w:eastAsiaTheme="minorEastAsia" w:hint="eastAsia"/>
+          <w:rFonts w:eastAsiaTheme="minorEastAsia"/>
           <w:b/>
           <w:sz w:val="20"/>
           <w:lang w:eastAsia="zh-CN"/>
@@ -1707,7 +1997,7 @@
       <w:pPr>
         <w:jc w:val="both"/>
         <w:rPr>
-          <w:rFonts w:eastAsiaTheme="minorEastAsia" w:hint="eastAsia"/>
+          <w:rFonts w:eastAsiaTheme="minorEastAsia"/>
           <w:b/>
           <w:sz w:val="20"/>
           <w:lang w:eastAsia="zh-CN"/>
@@ -1718,7 +2008,7 @@
       <w:pPr>
         <w:jc w:val="both"/>
         <w:rPr>
-          <w:rFonts w:eastAsiaTheme="minorEastAsia" w:hint="eastAsia"/>
+          <w:rFonts w:eastAsiaTheme="minorEastAsia"/>
           <w:sz w:val="20"/>
           <w:lang w:eastAsia="zh-CN"/>
         </w:rPr>
@@ -1737,7 +2027,25 @@
           <w:sz w:val="20"/>
           <w:lang w:eastAsia="zh-CN"/>
         </w:rPr>
-        <w:t xml:space="preserve"> is done within OpenCV, Open source Computer Vision Library</w:t>
+        <w:t xml:space="preserve"> is done within </w:t>
+      </w:r>
+      <w:proofErr w:type="spellStart"/>
+      <w:r>
+        <w:rPr>
+          <w:rFonts w:eastAsiaTheme="minorEastAsia" w:hint="eastAsia"/>
+          <w:sz w:val="20"/>
+          <w:lang w:eastAsia="zh-CN"/>
+        </w:rPr>
+        <w:t>OpenCV</w:t>
+      </w:r>
+      <w:proofErr w:type="spellEnd"/>
+      <w:r>
+        <w:rPr>
+          <w:rFonts w:eastAsiaTheme="minorEastAsia" w:hint="eastAsia"/>
+          <w:sz w:val="20"/>
+          <w:lang w:eastAsia="zh-CN"/>
+        </w:rPr>
+        <w:t>, Open source Computer Vision Library</w:t>
       </w:r>
       <w:r>
         <w:rPr>
@@ -2218,7 +2526,7 @@
       <w:pPr>
         <w:jc w:val="both"/>
         <w:rPr>
-          <w:rFonts w:eastAsiaTheme="minorEastAsia" w:hint="eastAsia"/>
+          <w:rFonts w:eastAsiaTheme="minorEastAsia"/>
           <w:sz w:val="20"/>
           <w:lang w:eastAsia="zh-CN"/>
         </w:rPr>
@@ -2228,7 +2536,7 @@
       <w:pPr>
         <w:jc w:val="center"/>
         <w:rPr>
-          <w:rFonts w:eastAsiaTheme="minorEastAsia" w:hint="eastAsia"/>
+          <w:rFonts w:eastAsiaTheme="minorEastAsia"/>
           <w:sz w:val="20"/>
           <w:lang w:eastAsia="zh-CN"/>
         </w:rPr>
@@ -2256,7 +2564,7 @@
                     </pic:cNvPicPr>
                   </pic:nvPicPr>
                   <pic:blipFill>
-                    <a:blip r:embed="rId12">
+                    <a:blip r:embed="rId13">
                       <a:extLst>
                         <a:ext uri="{28A0092B-C50C-407E-A947-70E740481C1C}">
                           <a14:useLocalDpi xmlns:a14="http://schemas.microsoft.com/office/drawing/2010/main" val="0"/>
@@ -2292,7 +2600,7 @@
       <w:pPr>
         <w:jc w:val="center"/>
         <w:rPr>
-          <w:rFonts w:eastAsiaTheme="minorEastAsia" w:hint="eastAsia"/>
+          <w:rFonts w:eastAsiaTheme="minorEastAsia"/>
           <w:sz w:val="20"/>
           <w:lang w:eastAsia="zh-CN"/>
         </w:rPr>
@@ -2301,18 +2609,64 @@
     <w:p>
       <w:pPr>
         <w:rPr>
-          <w:rFonts w:eastAsiaTheme="minorEastAsia" w:hint="eastAsia"/>
+          <w:rFonts w:eastAsiaTheme="minorEastAsia"/>
           <w:sz w:val="20"/>
           <w:lang w:eastAsia="zh-CN"/>
         </w:rPr>
       </w:pPr>
-      <w:r>
-        <w:rPr>
-          <w:rFonts w:eastAsiaTheme="minorEastAsia" w:hint="eastAsia"/>
-          <w:sz w:val="20"/>
-          <w:lang w:eastAsia="zh-CN"/>
-        </w:rPr>
-        <w:t>Figure 1. a sample image of the checkerboard pattern being processed by OpenCV camera calibration script.</w:t>
+      <w:proofErr w:type="gramStart"/>
+      <w:r>
+        <w:rPr>
+          <w:rFonts w:eastAsiaTheme="minorEastAsia" w:hint="eastAsia"/>
+          <w:sz w:val="20"/>
+          <w:lang w:eastAsia="zh-CN"/>
+        </w:rPr>
+        <w:t>Figure 1.</w:t>
+      </w:r>
+      <w:proofErr w:type="gramEnd"/>
+      <w:r>
+        <w:rPr>
+          <w:rFonts w:eastAsiaTheme="minorEastAsia" w:hint="eastAsia"/>
+          <w:sz w:val="20"/>
+          <w:lang w:eastAsia="zh-CN"/>
+        </w:rPr>
+        <w:t xml:space="preserve"> </w:t>
+      </w:r>
+      <w:proofErr w:type="gramStart"/>
+      <w:r>
+        <w:rPr>
+          <w:rFonts w:eastAsiaTheme="minorEastAsia" w:hint="eastAsia"/>
+          <w:sz w:val="20"/>
+          <w:lang w:eastAsia="zh-CN"/>
+        </w:rPr>
+        <w:t>a</w:t>
+      </w:r>
+      <w:proofErr w:type="gramEnd"/>
+      <w:r>
+        <w:rPr>
+          <w:rFonts w:eastAsiaTheme="minorEastAsia" w:hint="eastAsia"/>
+          <w:sz w:val="20"/>
+          <w:lang w:eastAsia="zh-CN"/>
+        </w:rPr>
+        <w:t xml:space="preserve"> sample image of the checkerboard pattern being processed by </w:t>
+      </w:r>
+      <w:proofErr w:type="spellStart"/>
+      <w:r>
+        <w:rPr>
+          <w:rFonts w:eastAsiaTheme="minorEastAsia" w:hint="eastAsia"/>
+          <w:sz w:val="20"/>
+          <w:lang w:eastAsia="zh-CN"/>
+        </w:rPr>
+        <w:t>OpenCV</w:t>
+      </w:r>
+      <w:proofErr w:type="spellEnd"/>
+      <w:r>
+        <w:rPr>
+          <w:rFonts w:eastAsiaTheme="minorEastAsia" w:hint="eastAsia"/>
+          <w:sz w:val="20"/>
+          <w:lang w:eastAsia="zh-CN"/>
+        </w:rPr>
+        <w:t xml:space="preserve"> camera calibration script.</w:t>
       </w:r>
     </w:p>
     <w:p>
@@ -2388,7 +2742,7 @@
       <w:pPr>
         <w:jc w:val="both"/>
         <w:rPr>
-          <w:rFonts w:eastAsiaTheme="minorEastAsia" w:hint="eastAsia"/>
+          <w:rFonts w:eastAsiaTheme="minorEastAsia"/>
           <w:sz w:val="20"/>
           <w:lang w:eastAsia="zh-CN"/>
         </w:rPr>
@@ -2399,15 +2753,65 @@
           <w:sz w:val="20"/>
           <w:lang w:eastAsia="zh-CN"/>
         </w:rPr>
-        <w:t xml:space="preserve">The camera takes raw images in RGB space. </w:t>
-      </w:r>
-      <w:r>
-        <w:rPr>
-          <w:rFonts w:eastAsiaTheme="minorEastAsia" w:hint="eastAsia"/>
-          <w:sz w:val="20"/>
-          <w:lang w:eastAsia="zh-CN"/>
-        </w:rPr>
-        <w:t>RGB space does not preserve hue information very well because the</w:t>
+        <w:t xml:space="preserve">The camera takes raw </w:t>
+      </w:r>
+      <w:proofErr w:type="gramStart"/>
+      <w:r>
+        <w:rPr>
+          <w:rFonts w:eastAsiaTheme="minorEastAsia" w:hint="eastAsia"/>
+          <w:sz w:val="20"/>
+          <w:lang w:eastAsia="zh-CN"/>
+        </w:rPr>
+        <w:t xml:space="preserve">images  </w:t>
+      </w:r>
+      <w:r>
+        <w:rPr>
+          <w:rFonts w:eastAsiaTheme="minorEastAsia" w:hint="eastAsia"/>
+          <w:sz w:val="20"/>
+          <w:lang w:eastAsia="zh-CN"/>
+        </w:rPr>
+        <w:t>from</w:t>
+      </w:r>
+      <w:proofErr w:type="gramEnd"/>
+      <w:r>
+        <w:rPr>
+          <w:rFonts w:eastAsiaTheme="minorEastAsia" w:hint="eastAsia"/>
+          <w:sz w:val="20"/>
+          <w:lang w:eastAsia="zh-CN"/>
+        </w:rPr>
+        <w:t xml:space="preserve"> </w:t>
+      </w:r>
+      <w:r>
+        <w:rPr>
+          <w:rFonts w:eastAsiaTheme="minorEastAsia" w:hint="eastAsia"/>
+          <w:sz w:val="20"/>
+          <w:lang w:eastAsia="zh-CN"/>
+        </w:rPr>
+        <w:t xml:space="preserve">RGB space. </w:t>
+      </w:r>
+      <w:r>
+        <w:rPr>
+          <w:rFonts w:eastAsiaTheme="minorEastAsia" w:hint="eastAsia"/>
+          <w:sz w:val="20"/>
+          <w:lang w:eastAsia="zh-CN"/>
+        </w:rPr>
+        <w:t xml:space="preserve">RGB space does not </w:t>
+      </w:r>
+      <w:r>
+        <w:rPr>
+          <w:rFonts w:eastAsiaTheme="minorEastAsia" w:hint="eastAsia"/>
+          <w:sz w:val="20"/>
+          <w:lang w:eastAsia="zh-CN"/>
+        </w:rPr>
+        <w:t xml:space="preserve">well </w:t>
+      </w:r>
+      <w:r>
+        <w:rPr>
+          <w:rFonts w:eastAsiaTheme="minorEastAsia" w:hint="eastAsia"/>
+          <w:sz w:val="20"/>
+          <w:lang w:eastAsia="zh-CN"/>
+        </w:rPr>
+        <w:t>preserve hue information because the</w:t>
       </w:r>
       <w:r>
         <w:rPr>
@@ -2447,15 +2851,43 @@
           <w:sz w:val="20"/>
           <w:lang w:eastAsia="zh-CN"/>
         </w:rPr>
-        <w:t>Hence, after an image is captured</w:t>
-      </w:r>
-      <w:r>
-        <w:rPr>
-          <w:rFonts w:eastAsiaTheme="minorEastAsia" w:hint="eastAsia"/>
-          <w:sz w:val="20"/>
-          <w:lang w:eastAsia="zh-CN"/>
-        </w:rPr>
-        <w:t>, the program converts the RGB space into HSV (Hue, Saturation, Value) space.</w:t>
+        <w:t xml:space="preserve">Hence, after an image </w:t>
+      </w:r>
+      <w:bookmarkStart w:id="0" w:name="_GoBack"/>
+      <w:bookmarkEnd w:id="0"/>
+      <w:r>
+        <w:rPr>
+          <w:rFonts w:eastAsiaTheme="minorEastAsia" w:hint="eastAsia"/>
+          <w:sz w:val="20"/>
+          <w:lang w:eastAsia="zh-CN"/>
+        </w:rPr>
+        <w:t>is captured</w:t>
+      </w:r>
+      <w:r>
+        <w:rPr>
+          <w:rFonts w:eastAsiaTheme="minorEastAsia" w:hint="eastAsia"/>
+          <w:sz w:val="20"/>
+          <w:lang w:eastAsia="zh-CN"/>
+        </w:rPr>
+        <w:t xml:space="preserve">, the program converts the RGB space into HSV (Hue, Saturation, </w:t>
+      </w:r>
+      <w:proofErr w:type="gramStart"/>
+      <w:r>
+        <w:rPr>
+          <w:rFonts w:eastAsiaTheme="minorEastAsia" w:hint="eastAsia"/>
+          <w:sz w:val="20"/>
+          <w:lang w:eastAsia="zh-CN"/>
+        </w:rPr>
+        <w:t>Value</w:t>
+      </w:r>
+      <w:proofErr w:type="gramEnd"/>
+      <w:r>
+        <w:rPr>
+          <w:rFonts w:eastAsiaTheme="minorEastAsia" w:hint="eastAsia"/>
+          <w:sz w:val="20"/>
+          <w:lang w:eastAsia="zh-CN"/>
+        </w:rPr>
+        <w:t>) space.</w:t>
       </w:r>
       <w:r>
         <w:rPr>
@@ -2486,7 +2918,7 @@
       <w:pPr>
         <w:jc w:val="both"/>
         <w:rPr>
-          <w:rFonts w:eastAsiaTheme="minorEastAsia" w:hint="eastAsia"/>
+          <w:rFonts w:eastAsiaTheme="minorEastAsia"/>
           <w:sz w:val="20"/>
           <w:lang w:eastAsia="zh-CN"/>
         </w:rPr>
@@ -2551,7 +2983,7 @@
                           <pic:cNvPicPr/>
                         </pic:nvPicPr>
                         <pic:blipFill>
-                          <a:blip r:embed="rId13" cstate="print">
+                          <a:blip r:embed="rId14" cstate="print">
                             <a:extLst>
                               <a:ext uri="{28A0092B-C50C-407E-A947-70E740481C1C}">
                                 <a14:useLocalDpi xmlns:a14="http://schemas.microsoft.com/office/drawing/2010/main" val="0"/>
@@ -2615,7 +3047,7 @@
                           <pic:cNvPicPr/>
                         </pic:nvPicPr>
                         <pic:blipFill>
-                          <a:blip r:embed="rId14" cstate="print">
+                          <a:blip r:embed="rId15" cstate="print">
                             <a:extLst>
                               <a:ext uri="{28A0092B-C50C-407E-A947-70E740481C1C}">
                                 <a14:useLocalDpi xmlns:a14="http://schemas.microsoft.com/office/drawing/2010/main" val="0"/>
@@ -2710,11 +3142,12 @@
       <w:pPr>
         <w:jc w:val="both"/>
         <w:rPr>
-          <w:rFonts w:eastAsiaTheme="minorEastAsia" w:hint="eastAsia"/>
+          <w:rFonts w:eastAsiaTheme="minorEastAsia"/>
           <w:sz w:val="20"/>
           <w:lang w:eastAsia="zh-CN"/>
         </w:rPr>
       </w:pPr>
+      <w:proofErr w:type="gramStart"/>
       <w:r>
         <w:rPr>
           <w:rFonts w:eastAsiaTheme="minorEastAsia" w:hint="eastAsia"/>
@@ -2731,6 +3164,7 @@
         </w:rPr>
         <w:t>.</w:t>
       </w:r>
+      <w:proofErr w:type="gramEnd"/>
       <w:r>
         <w:rPr>
           <w:rFonts w:eastAsiaTheme="minorEastAsia" w:hint="eastAsia"/>
@@ -2755,6 +3189,7 @@
         </w:rPr>
         <w:t xml:space="preserve"> </w:t>
       </w:r>
+      <w:proofErr w:type="gramStart"/>
       <w:r>
         <w:rPr>
           <w:rFonts w:eastAsiaTheme="minorEastAsia" w:hint="eastAsia"/>
@@ -2769,7 +3204,16 @@
           <w:sz w:val="20"/>
           <w:lang w:eastAsia="zh-CN"/>
         </w:rPr>
-        <w:t xml:space="preserve">he raw image of the </w:t>
+        <w:t>he</w:t>
+      </w:r>
+      <w:proofErr w:type="gramEnd"/>
+      <w:r>
+        <w:rPr>
+          <w:rFonts w:eastAsiaTheme="minorEastAsia" w:hint="eastAsia"/>
+          <w:sz w:val="20"/>
+          <w:lang w:eastAsia="zh-CN"/>
+        </w:rPr>
+        <w:t xml:space="preserve"> raw image of the </w:t>
       </w:r>
       <w:r>
         <w:rPr>
@@ -2848,7 +3292,7 @@
       <w:pPr>
         <w:jc w:val="both"/>
         <w:rPr>
-          <w:rFonts w:eastAsiaTheme="minorEastAsia" w:hint="eastAsia"/>
+          <w:rFonts w:eastAsiaTheme="minorEastAsia"/>
           <w:sz w:val="20"/>
           <w:lang w:eastAsia="zh-CN"/>
         </w:rPr>
@@ -2858,7 +3302,7 @@
       <w:pPr>
         <w:jc w:val="both"/>
         <w:rPr>
-          <w:rFonts w:eastAsiaTheme="minorEastAsia" w:hint="eastAsia"/>
+          <w:rFonts w:eastAsiaTheme="minorEastAsia"/>
           <w:sz w:val="20"/>
           <w:lang w:eastAsia="zh-CN"/>
         </w:rPr>
@@ -2972,7 +3416,7 @@
       <w:pPr>
         <w:jc w:val="both"/>
         <w:rPr>
-          <w:rFonts w:eastAsiaTheme="minorEastAsia" w:hint="eastAsia"/>
+          <w:rFonts w:eastAsiaTheme="minorEastAsia"/>
           <w:sz w:val="20"/>
           <w:lang w:eastAsia="zh-CN"/>
         </w:rPr>
@@ -3010,7 +3454,7 @@
             <w:pPr>
               <w:jc w:val="both"/>
               <w:rPr>
-                <w:rFonts w:eastAsiaTheme="minorEastAsia" w:hint="eastAsia"/>
+                <w:rFonts w:eastAsiaTheme="minorEastAsia"/>
                 <w:sz w:val="20"/>
                 <w:lang w:eastAsia="zh-CN"/>
               </w:rPr>
@@ -3018,6 +3462,7 @@
             <w:r>
               <w:rPr>
                 <w:rFonts w:eastAsiaTheme="minorEastAsia"/>
+                <w:noProof/>
                 <w:sz w:val="20"/>
                 <w:lang w:eastAsia="zh-CN"/>
               </w:rPr>
@@ -3039,7 +3484,7 @@
                           </pic:cNvPicPr>
                         </pic:nvPicPr>
                         <pic:blipFill rotWithShape="1">
-                          <a:blip r:embed="rId15" cstate="print">
+                          <a:blip r:embed="rId16" cstate="print">
                             <a:extLst>
                               <a:ext uri="{28A0092B-C50C-407E-A947-70E740481C1C}">
                                 <a14:useLocalDpi xmlns:a14="http://schemas.microsoft.com/office/drawing/2010/main" val="0"/>
@@ -3080,7 +3525,7 @@
             <w:pPr>
               <w:jc w:val="both"/>
               <w:rPr>
-                <w:rFonts w:eastAsiaTheme="minorEastAsia" w:hint="eastAsia"/>
+                <w:rFonts w:eastAsiaTheme="minorEastAsia"/>
                 <w:sz w:val="20"/>
                 <w:lang w:eastAsia="zh-CN"/>
               </w:rPr>
@@ -3088,6 +3533,7 @@
             <w:r>
               <w:rPr>
                 <w:rFonts w:eastAsiaTheme="minorEastAsia"/>
+                <w:noProof/>
                 <w:sz w:val="20"/>
                 <w:lang w:eastAsia="zh-CN"/>
               </w:rPr>
@@ -3109,7 +3555,7 @@
                           </pic:cNvPicPr>
                         </pic:nvPicPr>
                         <pic:blipFill rotWithShape="1">
-                          <a:blip r:embed="rId16" cstate="print">
+                          <a:blip r:embed="rId17" cstate="print">
                             <a:extLst>
                               <a:ext uri="{28A0092B-C50C-407E-A947-70E740481C1C}">
                                 <a14:useLocalDpi xmlns:a14="http://schemas.microsoft.com/office/drawing/2010/main" val="0"/>
@@ -3150,7 +3596,7 @@
             <w:pPr>
               <w:jc w:val="both"/>
               <w:rPr>
-                <w:rFonts w:eastAsiaTheme="minorEastAsia" w:hint="eastAsia"/>
+                <w:rFonts w:eastAsiaTheme="minorEastAsia"/>
                 <w:sz w:val="20"/>
                 <w:lang w:eastAsia="zh-CN"/>
               </w:rPr>
@@ -3158,6 +3604,7 @@
             <w:r>
               <w:rPr>
                 <w:rFonts w:eastAsiaTheme="minorEastAsia"/>
+                <w:noProof/>
                 <w:sz w:val="20"/>
                 <w:lang w:eastAsia="zh-CN"/>
               </w:rPr>
@@ -3179,7 +3626,7 @@
                           </pic:cNvPicPr>
                         </pic:nvPicPr>
                         <pic:blipFill rotWithShape="1">
-                          <a:blip r:embed="rId17" cstate="print">
+                          <a:blip r:embed="rId18" cstate="print">
                             <a:extLst>
                               <a:ext uri="{28A0092B-C50C-407E-A947-70E740481C1C}">
                                 <a14:useLocalDpi xmlns:a14="http://schemas.microsoft.com/office/drawing/2010/main" val="0"/>
@@ -3225,7 +3672,7 @@
             <w:pPr>
               <w:jc w:val="center"/>
               <w:rPr>
-                <w:rFonts w:eastAsiaTheme="minorEastAsia" w:hint="eastAsia"/>
+                <w:rFonts w:eastAsiaTheme="minorEastAsia"/>
                 <w:sz w:val="20"/>
                 <w:lang w:eastAsia="zh-CN"/>
               </w:rPr>
@@ -3248,7 +3695,7 @@
             <w:pPr>
               <w:jc w:val="center"/>
               <w:rPr>
-                <w:rFonts w:eastAsiaTheme="minorEastAsia" w:hint="eastAsia"/>
+                <w:rFonts w:eastAsiaTheme="minorEastAsia"/>
                 <w:sz w:val="20"/>
                 <w:lang w:eastAsia="zh-CN"/>
               </w:rPr>
@@ -3271,7 +3718,7 @@
             <w:pPr>
               <w:jc w:val="center"/>
               <w:rPr>
-                <w:rFonts w:eastAsiaTheme="minorEastAsia" w:hint="eastAsia"/>
+                <w:rFonts w:eastAsiaTheme="minorEastAsia"/>
                 <w:sz w:val="20"/>
                 <w:lang w:eastAsia="zh-CN"/>
               </w:rPr>
@@ -3292,7 +3739,7 @@
       <w:pPr>
         <w:jc w:val="both"/>
         <w:rPr>
-          <w:rFonts w:eastAsiaTheme="minorEastAsia" w:hint="eastAsia"/>
+          <w:rFonts w:eastAsiaTheme="minorEastAsia"/>
           <w:sz w:val="20"/>
           <w:lang w:eastAsia="zh-CN"/>
         </w:rPr>
@@ -3302,11 +3749,12 @@
       <w:pPr>
         <w:jc w:val="both"/>
         <w:rPr>
-          <w:rFonts w:eastAsiaTheme="minorEastAsia" w:hint="eastAsia"/>
+          <w:rFonts w:eastAsiaTheme="minorEastAsia"/>
           <w:sz w:val="20"/>
           <w:lang w:eastAsia="zh-CN"/>
         </w:rPr>
       </w:pPr>
+      <w:proofErr w:type="gramStart"/>
       <w:r>
         <w:rPr>
           <w:rFonts w:eastAsiaTheme="minorEastAsia" w:hint="eastAsia"/>
@@ -3321,7 +3769,34 @@
           <w:sz w:val="20"/>
           <w:lang w:eastAsia="zh-CN"/>
         </w:rPr>
-        <w:t>. a) original image b) raw binary mask of the image based on the red color of the square c) resulting mask after noise removal.</w:t>
+        <w:t>.</w:t>
+      </w:r>
+      <w:proofErr w:type="gramEnd"/>
+      <w:r>
+        <w:rPr>
+          <w:rFonts w:eastAsiaTheme="minorEastAsia" w:hint="eastAsia"/>
+          <w:sz w:val="20"/>
+          <w:lang w:eastAsia="zh-CN"/>
+        </w:rPr>
+        <w:t xml:space="preserve"> a) </w:t>
+      </w:r>
+      <w:proofErr w:type="gramStart"/>
+      <w:r>
+        <w:rPr>
+          <w:rFonts w:eastAsiaTheme="minorEastAsia" w:hint="eastAsia"/>
+          <w:sz w:val="20"/>
+          <w:lang w:eastAsia="zh-CN"/>
+        </w:rPr>
+        <w:t>original</w:t>
+      </w:r>
+      <w:proofErr w:type="gramEnd"/>
+      <w:r>
+        <w:rPr>
+          <w:rFonts w:eastAsiaTheme="minorEastAsia" w:hint="eastAsia"/>
+          <w:sz w:val="20"/>
+          <w:lang w:eastAsia="zh-CN"/>
+        </w:rPr>
+        <w:t xml:space="preserve"> image b) raw binary mask of the image based on the red color of the square c) resulting mask after noise removal.</w:t>
       </w:r>
     </w:p>
     <w:p>
@@ -3388,7 +3863,7 @@
       <w:pPr>
         <w:jc w:val="both"/>
         <w:rPr>
-          <w:rFonts w:eastAsiaTheme="minorEastAsia" w:hint="eastAsia"/>
+          <w:rFonts w:eastAsiaTheme="minorEastAsia"/>
           <w:b/>
           <w:sz w:val="20"/>
           <w:lang w:eastAsia="zh-CN"/>
@@ -3399,7 +3874,7 @@
       <w:pPr>
         <w:jc w:val="both"/>
         <w:rPr>
-          <w:rFonts w:eastAsiaTheme="minorEastAsia" w:hint="eastAsia"/>
+          <w:rFonts w:eastAsiaTheme="minorEastAsia"/>
           <w:sz w:val="20"/>
           <w:lang w:eastAsia="zh-CN"/>
         </w:rPr>
@@ -3410,7 +3885,41 @@
           <w:sz w:val="20"/>
           <w:lang w:eastAsia="zh-CN"/>
         </w:rPr>
-        <w:t>In order to locate the corners of the image, a corner detection algorithm is applied to the image. Harris corner detector is chosen because there is a fast implementation in OpenCV. Harris corner detector determines which windows produce large variations when moved in any direction [3].</w:t>
+        <w:t xml:space="preserve">In order to locate the corners of the image, a corner detection algorithm is applied to the image. Harris corner detector is chosen because there is a fast implementation in </w:t>
+      </w:r>
+      <w:proofErr w:type="spellStart"/>
+      <w:r>
+        <w:rPr>
+          <w:rFonts w:eastAsiaTheme="minorEastAsia" w:hint="eastAsia"/>
+          <w:sz w:val="20"/>
+          <w:lang w:eastAsia="zh-CN"/>
+        </w:rPr>
+        <w:t>OpenCV</w:t>
+      </w:r>
+      <w:proofErr w:type="spellEnd"/>
+      <w:r>
+        <w:rPr>
+          <w:rFonts w:eastAsiaTheme="minorEastAsia" w:hint="eastAsia"/>
+          <w:sz w:val="20"/>
+          <w:lang w:eastAsia="zh-CN"/>
+        </w:rPr>
+        <w:t xml:space="preserve">. Harris corner detector determines which windows </w:t>
+      </w:r>
+      <w:r>
+        <w:rPr>
+          <w:rFonts w:eastAsiaTheme="minorEastAsia" w:hint="eastAsia"/>
+          <w:sz w:val="20"/>
+          <w:lang w:eastAsia="zh-CN"/>
+        </w:rPr>
+        <w:t xml:space="preserve">to </w:t>
+      </w:r>
+      <w:r>
+        <w:rPr>
+          <w:rFonts w:eastAsiaTheme="minorEastAsia" w:hint="eastAsia"/>
+          <w:sz w:val="20"/>
+          <w:lang w:eastAsia="zh-CN"/>
+        </w:rPr>
+        <w:t>produce large variations when moved in any direction [3].</w:t>
       </w:r>
       <w:r>
         <w:rPr>
@@ -3489,7 +3998,7 @@
       <w:pPr>
         <w:jc w:val="both"/>
         <w:rPr>
-          <w:rFonts w:eastAsiaTheme="minorEastAsia" w:hint="eastAsia"/>
+          <w:rFonts w:eastAsiaTheme="minorEastAsia"/>
           <w:sz w:val="20"/>
           <w:lang w:eastAsia="zh-CN"/>
         </w:rPr>
@@ -3499,7 +4008,7 @@
       <w:pPr>
         <w:jc w:val="both"/>
         <w:rPr>
-          <w:rFonts w:eastAsiaTheme="minorEastAsia" w:hint="eastAsia"/>
+          <w:rFonts w:eastAsiaTheme="minorEastAsia"/>
           <w:sz w:val="20"/>
           <w:lang w:eastAsia="zh-CN"/>
         </w:rPr>
@@ -3517,7 +4026,7 @@
       <w:pPr>
         <w:jc w:val="both"/>
         <w:rPr>
-          <w:rFonts w:eastAsiaTheme="minorEastAsia" w:hint="eastAsia"/>
+          <w:rFonts w:eastAsiaTheme="minorEastAsia"/>
           <w:sz w:val="20"/>
           <w:lang w:eastAsia="zh-CN"/>
         </w:rPr>
@@ -3547,7 +4056,7 @@
             <w:pPr>
               <w:jc w:val="both"/>
               <w:rPr>
-                <w:rFonts w:eastAsiaTheme="minorEastAsia" w:hint="eastAsia"/>
+                <w:rFonts w:eastAsiaTheme="minorEastAsia"/>
                 <w:sz w:val="20"/>
                 <w:lang w:eastAsia="zh-CN"/>
               </w:rPr>
@@ -3555,6 +4064,7 @@
             <w:r>
               <w:rPr>
                 <w:rFonts w:eastAsiaTheme="minorEastAsia"/>
+                <w:noProof/>
                 <w:sz w:val="20"/>
                 <w:lang w:eastAsia="zh-CN"/>
               </w:rPr>
@@ -3576,7 +4086,7 @@
                           </pic:cNvPicPr>
                         </pic:nvPicPr>
                         <pic:blipFill>
-                          <a:blip r:embed="rId18" cstate="print">
+                          <a:blip r:embed="rId19" cstate="print">
                             <a:extLst>
                               <a:ext uri="{28A0092B-C50C-407E-A947-70E740481C1C}">
                                 <a14:useLocalDpi xmlns:a14="http://schemas.microsoft.com/office/drawing/2010/main" val="0"/>
@@ -3615,7 +4125,7 @@
             <w:pPr>
               <w:jc w:val="both"/>
               <w:rPr>
-                <w:rFonts w:eastAsiaTheme="minorEastAsia" w:hint="eastAsia"/>
+                <w:rFonts w:eastAsiaTheme="minorEastAsia"/>
                 <w:sz w:val="20"/>
                 <w:lang w:eastAsia="zh-CN"/>
               </w:rPr>
@@ -3623,6 +4133,7 @@
             <w:r>
               <w:rPr>
                 <w:rFonts w:eastAsiaTheme="minorEastAsia"/>
+                <w:noProof/>
                 <w:sz w:val="20"/>
                 <w:lang w:eastAsia="zh-CN"/>
               </w:rPr>
@@ -3644,7 +4155,7 @@
                           </pic:cNvPicPr>
                         </pic:nvPicPr>
                         <pic:blipFill>
-                          <a:blip r:embed="rId19" cstate="print">
+                          <a:blip r:embed="rId20" cstate="print">
                             <a:extLst>
                               <a:ext uri="{28A0092B-C50C-407E-A947-70E740481C1C}">
                                 <a14:useLocalDpi xmlns:a14="http://schemas.microsoft.com/office/drawing/2010/main" val="0"/>
@@ -3683,7 +4194,7 @@
             <w:pPr>
               <w:jc w:val="both"/>
               <w:rPr>
-                <w:rFonts w:eastAsiaTheme="minorEastAsia" w:hint="eastAsia"/>
+                <w:rFonts w:eastAsiaTheme="minorEastAsia"/>
                 <w:sz w:val="20"/>
                 <w:lang w:eastAsia="zh-CN"/>
               </w:rPr>
@@ -3691,6 +4202,7 @@
             <w:r>
               <w:rPr>
                 <w:rFonts w:eastAsiaTheme="minorEastAsia"/>
+                <w:noProof/>
                 <w:sz w:val="20"/>
                 <w:lang w:eastAsia="zh-CN"/>
               </w:rPr>
@@ -3712,7 +4224,7 @@
                           </pic:cNvPicPr>
                         </pic:nvPicPr>
                         <pic:blipFill>
-                          <a:blip r:embed="rId20" cstate="print">
+                          <a:blip r:embed="rId21" cstate="print">
                             <a:extLst>
                               <a:ext uri="{28A0092B-C50C-407E-A947-70E740481C1C}">
                                 <a14:useLocalDpi xmlns:a14="http://schemas.microsoft.com/office/drawing/2010/main" val="0"/>
@@ -3756,7 +4268,7 @@
             <w:pPr>
               <w:jc w:val="center"/>
               <w:rPr>
-                <w:rFonts w:eastAsiaTheme="minorEastAsia" w:hint="eastAsia"/>
+                <w:rFonts w:eastAsiaTheme="minorEastAsia"/>
                 <w:sz w:val="20"/>
                 <w:lang w:eastAsia="zh-CN"/>
               </w:rPr>
@@ -3779,7 +4291,7 @@
             <w:pPr>
               <w:jc w:val="center"/>
               <w:rPr>
-                <w:rFonts w:eastAsiaTheme="minorEastAsia" w:hint="eastAsia"/>
+                <w:rFonts w:eastAsiaTheme="minorEastAsia"/>
                 <w:sz w:val="20"/>
                 <w:lang w:eastAsia="zh-CN"/>
               </w:rPr>
@@ -3802,7 +4314,7 @@
             <w:pPr>
               <w:jc w:val="center"/>
               <w:rPr>
-                <w:rFonts w:eastAsiaTheme="minorEastAsia" w:hint="eastAsia"/>
+                <w:rFonts w:eastAsiaTheme="minorEastAsia"/>
                 <w:sz w:val="20"/>
                 <w:lang w:eastAsia="zh-CN"/>
               </w:rPr>
@@ -3823,7 +4335,7 @@
       <w:pPr>
         <w:jc w:val="both"/>
         <w:rPr>
-          <w:rFonts w:eastAsiaTheme="minorEastAsia" w:hint="eastAsia"/>
+          <w:rFonts w:eastAsiaTheme="minorEastAsia"/>
           <w:sz w:val="20"/>
           <w:lang w:eastAsia="zh-CN"/>
         </w:rPr>
@@ -3832,24 +4344,52 @@
     <w:p>
       <w:pPr>
         <w:rPr>
-          <w:rFonts w:eastAsiaTheme="minorEastAsia" w:hint="eastAsia"/>
+          <w:rFonts w:eastAsiaTheme="minorEastAsia"/>
           <w:sz w:val="20"/>
           <w:lang w:eastAsia="zh-CN"/>
         </w:rPr>
       </w:pPr>
-      <w:r>
-        <w:rPr>
-          <w:rFonts w:eastAsiaTheme="minorEastAsia" w:hint="eastAsia"/>
-          <w:sz w:val="20"/>
-          <w:lang w:eastAsia="zh-CN"/>
-        </w:rPr>
-        <w:t>Figure 4. a) original image with corners marked (green circles being true candidates)  b) binary mask with blurred edges c) masking the blurred binary mask onto original image to show the increased chance.</w:t>
+      <w:proofErr w:type="gramStart"/>
+      <w:r>
+        <w:rPr>
+          <w:rFonts w:eastAsiaTheme="minorEastAsia" w:hint="eastAsia"/>
+          <w:sz w:val="20"/>
+          <w:lang w:eastAsia="zh-CN"/>
+        </w:rPr>
+        <w:t>Figure 4.</w:t>
+      </w:r>
+      <w:proofErr w:type="gramEnd"/>
+      <w:r>
+        <w:rPr>
+          <w:rFonts w:eastAsiaTheme="minorEastAsia" w:hint="eastAsia"/>
+          <w:sz w:val="20"/>
+          <w:lang w:eastAsia="zh-CN"/>
+        </w:rPr>
+        <w:t xml:space="preserve"> a) </w:t>
+      </w:r>
+      <w:proofErr w:type="gramStart"/>
+      <w:r>
+        <w:rPr>
+          <w:rFonts w:eastAsiaTheme="minorEastAsia" w:hint="eastAsia"/>
+          <w:sz w:val="20"/>
+          <w:lang w:eastAsia="zh-CN"/>
+        </w:rPr>
+        <w:t>original</w:t>
+      </w:r>
+      <w:proofErr w:type="gramEnd"/>
+      <w:r>
+        <w:rPr>
+          <w:rFonts w:eastAsiaTheme="minorEastAsia" w:hint="eastAsia"/>
+          <w:sz w:val="20"/>
+          <w:lang w:eastAsia="zh-CN"/>
+        </w:rPr>
+        <w:t xml:space="preserve"> image with corners marked (green circles being true candidates)  b) binary mask with blurred edges c) masking the blurred binary mask onto original image to show the increased chance.</w:t>
       </w:r>
     </w:p>
     <w:p>
       <w:pPr>
         <w:rPr>
-          <w:rFonts w:eastAsiaTheme="minorEastAsia" w:hint="eastAsia"/>
+          <w:rFonts w:eastAsiaTheme="minorEastAsia"/>
           <w:sz w:val="20"/>
           <w:lang w:eastAsia="zh-CN"/>
         </w:rPr>
@@ -3858,7 +4398,7 @@
     <w:p>
       <w:pPr>
         <w:rPr>
-          <w:rFonts w:eastAsiaTheme="minorEastAsia" w:hint="eastAsia"/>
+          <w:rFonts w:eastAsiaTheme="minorEastAsia"/>
           <w:b/>
           <w:sz w:val="20"/>
           <w:lang w:eastAsia="zh-CN"/>
@@ -3896,6 +4436,7 @@
         </w:rPr>
         <w:t xml:space="preserve"> </w:t>
       </w:r>
+      <w:proofErr w:type="spellStart"/>
       <w:r>
         <w:rPr>
           <w:rFonts w:eastAsiaTheme="minorEastAsia" w:hint="eastAsia"/>
@@ -3903,13 +4444,23 @@
           <w:sz w:val="20"/>
           <w:lang w:eastAsia="zh-CN"/>
         </w:rPr>
-        <w:t>Homography Transform</w:t>
+        <w:t>Homography</w:t>
+      </w:r>
+      <w:proofErr w:type="spellEnd"/>
+      <w:r>
+        <w:rPr>
+          <w:rFonts w:eastAsiaTheme="minorEastAsia" w:hint="eastAsia"/>
+          <w:b/>
+          <w:sz w:val="20"/>
+          <w:lang w:eastAsia="zh-CN"/>
+        </w:rPr>
+        <w:t xml:space="preserve"> Transform</w:t>
       </w:r>
     </w:p>
     <w:p>
       <w:pPr>
         <w:rPr>
-          <w:rFonts w:eastAsiaTheme="minorEastAsia" w:hint="eastAsia"/>
+          <w:rFonts w:eastAsiaTheme="minorEastAsia"/>
           <w:b/>
           <w:sz w:val="20"/>
           <w:lang w:eastAsia="zh-CN"/>
@@ -3919,7 +4470,7 @@
     <w:p>
       <w:pPr>
         <w:rPr>
-          <w:rFonts w:eastAsiaTheme="minorEastAsia" w:hint="eastAsia"/>
+          <w:rFonts w:eastAsiaTheme="minorEastAsia"/>
           <w:sz w:val="20"/>
           <w:lang w:eastAsia="zh-CN"/>
         </w:rPr>
@@ -3946,21 +4497,59 @@
           <w:sz w:val="20"/>
           <w:lang w:eastAsia="zh-CN"/>
         </w:rPr>
-        <w:t>The real world size of the square is also set (1 in. = 1 px).</w:t>
-      </w:r>
-      <w:r>
-        <w:rPr>
-          <w:rFonts w:eastAsiaTheme="minorEastAsia" w:hint="eastAsia"/>
-          <w:sz w:val="20"/>
-          <w:lang w:eastAsia="zh-CN"/>
-        </w:rPr>
-        <w:t xml:space="preserve"> Once everything is set up, the homography transform matrix can be obtained by calculating the null space of matrix</w:t>
+        <w:t xml:space="preserve">The real world size of the square is also set (1 in. = 1 </w:t>
+      </w:r>
+      <w:proofErr w:type="spellStart"/>
+      <w:proofErr w:type="gramStart"/>
+      <w:r>
+        <w:rPr>
+          <w:rFonts w:eastAsiaTheme="minorEastAsia" w:hint="eastAsia"/>
+          <w:sz w:val="20"/>
+          <w:lang w:eastAsia="zh-CN"/>
+        </w:rPr>
+        <w:t>px</w:t>
+      </w:r>
+      <w:proofErr w:type="spellEnd"/>
+      <w:proofErr w:type="gramEnd"/>
+      <w:r>
+        <w:rPr>
+          <w:rFonts w:eastAsiaTheme="minorEastAsia" w:hint="eastAsia"/>
+          <w:sz w:val="20"/>
+          <w:lang w:eastAsia="zh-CN"/>
+        </w:rPr>
+        <w:t>).</w:t>
+      </w:r>
+      <w:r>
+        <w:rPr>
+          <w:rFonts w:eastAsiaTheme="minorEastAsia" w:hint="eastAsia"/>
+          <w:sz w:val="20"/>
+          <w:lang w:eastAsia="zh-CN"/>
+        </w:rPr>
+        <w:t xml:space="preserve"> Once everything is set up, the </w:t>
+      </w:r>
+      <w:proofErr w:type="spellStart"/>
+      <w:r>
+        <w:rPr>
+          <w:rFonts w:eastAsiaTheme="minorEastAsia" w:hint="eastAsia"/>
+          <w:sz w:val="20"/>
+          <w:lang w:eastAsia="zh-CN"/>
+        </w:rPr>
+        <w:t>homography</w:t>
+      </w:r>
+      <w:proofErr w:type="spellEnd"/>
+      <w:r>
+        <w:rPr>
+          <w:rFonts w:eastAsiaTheme="minorEastAsia" w:hint="eastAsia"/>
+          <w:sz w:val="20"/>
+          <w:lang w:eastAsia="zh-CN"/>
+        </w:rPr>
+        <w:t xml:space="preserve"> transform matrix can be obtained by calculating the null space of matrix</w:t>
       </w:r>
     </w:p>
     <w:p>
       <w:pPr>
         <w:rPr>
-          <w:rFonts w:eastAsiaTheme="minorEastAsia" w:hint="eastAsia"/>
+          <w:rFonts w:eastAsiaTheme="minorEastAsia"/>
           <w:sz w:val="20"/>
           <w:lang w:eastAsia="zh-CN"/>
         </w:rPr>
@@ -9002,7 +9591,7 @@
     <w:p>
       <w:pPr>
         <w:rPr>
-          <w:rFonts w:eastAsiaTheme="minorEastAsia" w:hint="eastAsia"/>
+          <w:rFonts w:eastAsiaTheme="minorEastAsia"/>
           <w:b/>
           <w:sz w:val="20"/>
           <w:lang w:eastAsia="zh-CN"/>
@@ -9063,7 +9652,7 @@
     <w:p>
       <w:pPr>
         <w:rPr>
-          <w:rFonts w:eastAsiaTheme="minorEastAsia" w:hint="eastAsia"/>
+          <w:rFonts w:eastAsiaTheme="minorEastAsia"/>
           <w:sz w:val="20"/>
           <w:lang w:eastAsia="zh-CN"/>
         </w:rPr>
@@ -9072,7 +9661,7 @@
     <w:p>
       <w:pPr>
         <w:rPr>
-          <w:rFonts w:eastAsiaTheme="minorEastAsia" w:hint="eastAsia"/>
+          <w:rFonts w:eastAsiaTheme="minorEastAsia"/>
           <w:sz w:val="20"/>
           <w:lang w:eastAsia="zh-CN"/>
         </w:rPr>
@@ -9109,8 +9698,18 @@
           <w:sz w:val="20"/>
           <w:lang w:eastAsia="zh-CN"/>
         </w:rPr>
-        <w:t xml:space="preserve">do a reverse process to recover </w:t>
-      </w:r>
+        <w:t xml:space="preserve">do a reverse process to </w:t>
+      </w:r>
+      <w:proofErr w:type="gramStart"/>
+      <w:r>
+        <w:rPr>
+          <w:rFonts w:eastAsiaTheme="minorEastAsia" w:hint="eastAsia"/>
+          <w:sz w:val="20"/>
+          <w:lang w:eastAsia="zh-CN"/>
+        </w:rPr>
+        <w:t xml:space="preserve">recover </w:t>
+      </w:r>
+      <w:proofErr w:type="gramEnd"/>
       <m:oMath>
         <m:r>
           <w:rPr>
@@ -9138,7 +9737,7 @@
           <w:numId w:val="12"/>
         </w:numPr>
         <w:rPr>
-          <w:rFonts w:eastAsiaTheme="minorEastAsia" w:hint="eastAsia"/>
+          <w:rFonts w:eastAsiaTheme="minorEastAsia"/>
           <w:sz w:val="20"/>
           <w:lang w:eastAsia="zh-CN"/>
         </w:rPr>
@@ -9303,15 +9902,7 @@
                       <w:sz w:val="20"/>
                       <w:lang w:eastAsia="zh-CN"/>
                     </w:rPr>
-                    <m:t>t</m:t>
-                  </m:r>
-                  <m:r>
-                    <w:rPr>
-                      <w:rFonts w:ascii="Cambria Math" w:eastAsiaTheme="minorEastAsia" w:hAnsi="Cambria Math"/>
-                      <w:sz w:val="20"/>
-                      <w:lang w:eastAsia="zh-CN"/>
-                    </w:rPr>
-                    <m:t>=-RC</m:t>
+                    <m:t>t=-RC</m:t>
                   </m:r>
                 </m:e>
               </m:mr>
@@ -9336,7 +9927,7 @@
           <w:numId w:val="12"/>
         </w:numPr>
         <w:rPr>
-          <w:rFonts w:eastAsiaTheme="minorEastAsia" w:hint="eastAsia"/>
+          <w:rFonts w:eastAsiaTheme="minorEastAsia"/>
           <w:sz w:val="20"/>
           <w:lang w:eastAsia="zh-CN"/>
         </w:rPr>
@@ -9491,7 +10082,7 @@
           <w:numId w:val="12"/>
         </w:numPr>
         <w:rPr>
-          <w:rFonts w:eastAsiaTheme="minorEastAsia" w:hint="eastAsia"/>
+          <w:rFonts w:eastAsiaTheme="minorEastAsia"/>
           <w:sz w:val="20"/>
           <w:lang w:eastAsia="zh-CN"/>
         </w:rPr>
@@ -9678,8 +10269,18 @@
           <w:sz w:val="20"/>
           <w:lang w:eastAsia="zh-CN"/>
         </w:rPr>
-        <w:t xml:space="preserve"> to obtain </w:t>
-      </w:r>
+        <w:t xml:space="preserve"> to </w:t>
+      </w:r>
+      <w:proofErr w:type="gramStart"/>
+      <w:r>
+        <w:rPr>
+          <w:rFonts w:eastAsiaTheme="minorEastAsia" w:hint="eastAsia"/>
+          <w:sz w:val="20"/>
+          <w:lang w:eastAsia="zh-CN"/>
+        </w:rPr>
+        <w:t xml:space="preserve">obtain </w:t>
+      </w:r>
+      <w:proofErr w:type="gramEnd"/>
       <m:oMath>
         <m:r>
           <w:rPr>
@@ -9687,15 +10288,7 @@
             <w:sz w:val="20"/>
             <w:lang w:eastAsia="zh-CN"/>
           </w:rPr>
-          <m:t>–</m:t>
-        </m:r>
-        <m:r>
-          <w:rPr>
-            <w:rFonts w:ascii="Cambria Math" w:eastAsiaTheme="minorEastAsia" w:hAnsi="Cambria Math"/>
-            <w:sz w:val="20"/>
-            <w:lang w:eastAsia="zh-CN"/>
-          </w:rPr>
-          <m:t>C</m:t>
+          <m:t>–C</m:t>
         </m:r>
       </m:oMath>
       <w:r>
@@ -9710,7 +10303,7 @@
     <w:p>
       <w:pPr>
         <w:rPr>
-          <w:rFonts w:eastAsiaTheme="minorEastAsia" w:hint="eastAsia"/>
+          <w:rFonts w:eastAsiaTheme="minorEastAsia"/>
           <w:sz w:val="20"/>
           <w:lang w:eastAsia="zh-CN"/>
         </w:rPr>
@@ -9719,7 +10312,7 @@
     <w:p>
       <w:pPr>
         <w:rPr>
-          <w:rFonts w:eastAsiaTheme="minorEastAsia" w:hint="eastAsia"/>
+          <w:rFonts w:eastAsiaTheme="minorEastAsia"/>
           <w:sz w:val="20"/>
           <w:lang w:eastAsia="zh-CN"/>
         </w:rPr>
@@ -9748,8 +10341,18 @@
           <w:sz w:val="20"/>
           <w:lang w:eastAsia="zh-CN"/>
         </w:rPr>
-        <w:t xml:space="preserve"> and </w:t>
-      </w:r>
+        <w:t xml:space="preserve"> </w:t>
+      </w:r>
+      <w:proofErr w:type="gramStart"/>
+      <w:r>
+        <w:rPr>
+          <w:rFonts w:eastAsiaTheme="minorEastAsia" w:hint="eastAsia"/>
+          <w:sz w:val="20"/>
+          <w:lang w:eastAsia="zh-CN"/>
+        </w:rPr>
+        <w:t xml:space="preserve">and </w:t>
+      </w:r>
+      <w:proofErr w:type="gramEnd"/>
       <m:oMath>
         <m:r>
           <w:rPr>
@@ -9766,7 +10369,25 @@
           <w:sz w:val="20"/>
           <w:lang w:eastAsia="zh-CN"/>
         </w:rPr>
-        <w:t>, VPython will be used to reconstruct the scene in 3D space. For the camera, 2 arrows (&lt;0,0,-1&gt; and &lt;0,1,0&gt;) will be used to demonstrate the full rotation of the camera.</w:t>
+        <w:t>, VPython will be used to reconstruct the scene in 3D space. For the camera, 2 arrows (&lt;0</w:t>
+      </w:r>
+      <w:proofErr w:type="gramStart"/>
+      <w:r>
+        <w:rPr>
+          <w:rFonts w:eastAsiaTheme="minorEastAsia" w:hint="eastAsia"/>
+          <w:sz w:val="20"/>
+          <w:lang w:eastAsia="zh-CN"/>
+        </w:rPr>
+        <w:t>,0</w:t>
+      </w:r>
+      <w:proofErr w:type="gramEnd"/>
+      <w:r>
+        <w:rPr>
+          <w:rFonts w:eastAsiaTheme="minorEastAsia" w:hint="eastAsia"/>
+          <w:sz w:val="20"/>
+          <w:lang w:eastAsia="zh-CN"/>
+        </w:rPr>
+        <w:t>,-1&gt; and &lt;0,1,0&gt;) will be used to demonstrate the full rotation of the camera.</w:t>
       </w:r>
       <w:r>
         <w:rPr>
@@ -9828,7 +10449,7 @@
       <w:pPr>
         <w:jc w:val="both"/>
         <w:rPr>
-          <w:rFonts w:eastAsiaTheme="minorEastAsia" w:hint="eastAsia"/>
+          <w:rFonts w:eastAsiaTheme="minorEastAsia"/>
           <w:b/>
           <w:sz w:val="20"/>
           <w:lang w:eastAsia="zh-CN"/>
@@ -9839,7 +10460,7 @@
       <w:pPr>
         <w:jc w:val="both"/>
         <w:rPr>
-          <w:rFonts w:eastAsiaTheme="minorEastAsia" w:hint="eastAsia"/>
+          <w:rFonts w:eastAsiaTheme="minorEastAsia"/>
           <w:iCs/>
           <w:sz w:val="20"/>
           <w:lang w:eastAsia="zh-CN"/>
@@ -9867,8 +10488,18 @@
           <w:sz w:val="20"/>
           <w:lang w:eastAsia="zh-CN"/>
         </w:rPr>
-        <w:t xml:space="preserve"> images were taken and the calculated intrinsic parameter of the camera </w:t>
-      </w:r>
+        <w:t xml:space="preserve"> images were taken and the calculated intrinsic parameter of the </w:t>
+      </w:r>
+      <w:proofErr w:type="gramStart"/>
+      <w:r>
+        <w:rPr>
+          <w:rFonts w:eastAsiaTheme="minorEastAsia" w:hint="eastAsia"/>
+          <w:sz w:val="20"/>
+          <w:lang w:eastAsia="zh-CN"/>
+        </w:rPr>
+        <w:t xml:space="preserve">camera </w:t>
+      </w:r>
+      <w:proofErr w:type="gramEnd"/>
       <m:oMath>
         <m:r>
           <w:rPr>
@@ -10045,7 +10676,7 @@
       <w:pPr>
         <w:jc w:val="both"/>
         <w:rPr>
-          <w:rFonts w:eastAsiaTheme="minorEastAsia" w:hint="eastAsia"/>
+          <w:rFonts w:eastAsiaTheme="minorEastAsia"/>
           <w:iCs/>
           <w:sz w:val="20"/>
           <w:lang w:eastAsia="zh-CN"/>
@@ -10083,7 +10714,7 @@
             <w:pPr>
               <w:jc w:val="both"/>
               <w:rPr>
-                <w:rFonts w:eastAsiaTheme="minorEastAsia" w:hint="eastAsia"/>
+                <w:rFonts w:eastAsiaTheme="minorEastAsia"/>
                 <w:sz w:val="20"/>
                 <w:lang w:eastAsia="zh-CN"/>
               </w:rPr>
@@ -10111,7 +10742,7 @@
                           <pic:cNvPicPr/>
                         </pic:nvPicPr>
                         <pic:blipFill>
-                          <a:blip r:embed="rId21" cstate="print">
+                          <a:blip r:embed="rId22" cstate="print">
                             <a:extLst>
                               <a:ext uri="{28A0092B-C50C-407E-A947-70E740481C1C}">
                                 <a14:useLocalDpi xmlns:a14="http://schemas.microsoft.com/office/drawing/2010/main" val="0"/>
@@ -10147,7 +10778,7 @@
             <w:pPr>
               <w:jc w:val="both"/>
               <w:rPr>
-                <w:rFonts w:eastAsiaTheme="minorEastAsia" w:hint="eastAsia"/>
+                <w:rFonts w:eastAsiaTheme="minorEastAsia"/>
                 <w:sz w:val="20"/>
                 <w:lang w:eastAsia="zh-CN"/>
               </w:rPr>
@@ -10175,7 +10806,7 @@
                           <pic:cNvPicPr/>
                         </pic:nvPicPr>
                         <pic:blipFill>
-                          <a:blip r:embed="rId22" cstate="print">
+                          <a:blip r:embed="rId23" cstate="print">
                             <a:extLst>
                               <a:ext uri="{28A0092B-C50C-407E-A947-70E740481C1C}">
                                 <a14:useLocalDpi xmlns:a14="http://schemas.microsoft.com/office/drawing/2010/main" val="0"/>
@@ -10216,7 +10847,7 @@
             <w:pPr>
               <w:jc w:val="both"/>
               <w:rPr>
-                <w:rFonts w:eastAsiaTheme="minorEastAsia" w:hint="eastAsia"/>
+                <w:rFonts w:eastAsiaTheme="minorEastAsia"/>
                 <w:sz w:val="20"/>
                 <w:lang w:eastAsia="zh-CN"/>
               </w:rPr>
@@ -10244,7 +10875,7 @@
                           <pic:cNvPicPr/>
                         </pic:nvPicPr>
                         <pic:blipFill>
-                          <a:blip r:embed="rId23" cstate="print">
+                          <a:blip r:embed="rId24" cstate="print">
                             <a:extLst>
                               <a:ext uri="{28A0092B-C50C-407E-A947-70E740481C1C}">
                                 <a14:useLocalDpi xmlns:a14="http://schemas.microsoft.com/office/drawing/2010/main" val="0"/>
@@ -10280,7 +10911,7 @@
             <w:pPr>
               <w:jc w:val="both"/>
               <w:rPr>
-                <w:rFonts w:eastAsiaTheme="minorEastAsia" w:hint="eastAsia"/>
+                <w:rFonts w:eastAsiaTheme="minorEastAsia"/>
                 <w:sz w:val="20"/>
                 <w:lang w:eastAsia="zh-CN"/>
               </w:rPr>
@@ -10308,7 +10939,7 @@
                           <pic:cNvPicPr/>
                         </pic:nvPicPr>
                         <pic:blipFill>
-                          <a:blip r:embed="rId24" cstate="print">
+                          <a:blip r:embed="rId25" cstate="print">
                             <a:extLst>
                               <a:ext uri="{28A0092B-C50C-407E-A947-70E740481C1C}">
                                 <a14:useLocalDpi xmlns:a14="http://schemas.microsoft.com/office/drawing/2010/main" val="0"/>
@@ -10349,7 +10980,7 @@
             <w:pPr>
               <w:jc w:val="both"/>
               <w:rPr>
-                <w:rFonts w:eastAsiaTheme="minorEastAsia" w:hint="eastAsia"/>
+                <w:rFonts w:eastAsiaTheme="minorEastAsia"/>
                 <w:sz w:val="20"/>
                 <w:lang w:eastAsia="zh-CN"/>
               </w:rPr>
@@ -10377,7 +11008,7 @@
                           <pic:cNvPicPr/>
                         </pic:nvPicPr>
                         <pic:blipFill>
-                          <a:blip r:embed="rId25" cstate="print">
+                          <a:blip r:embed="rId26" cstate="print">
                             <a:extLst>
                               <a:ext uri="{28A0092B-C50C-407E-A947-70E740481C1C}">
                                 <a14:useLocalDpi xmlns:a14="http://schemas.microsoft.com/office/drawing/2010/main" val="0"/>
@@ -10413,7 +11044,7 @@
             <w:pPr>
               <w:jc w:val="both"/>
               <w:rPr>
-                <w:rFonts w:eastAsiaTheme="minorEastAsia" w:hint="eastAsia"/>
+                <w:rFonts w:eastAsiaTheme="minorEastAsia"/>
                 <w:sz w:val="20"/>
                 <w:lang w:eastAsia="zh-CN"/>
               </w:rPr>
@@ -10441,7 +11072,7 @@
                           <pic:cNvPicPr/>
                         </pic:nvPicPr>
                         <pic:blipFill>
-                          <a:blip r:embed="rId26" cstate="print">
+                          <a:blip r:embed="rId27" cstate="print">
                             <a:extLst>
                               <a:ext uri="{28A0092B-C50C-407E-A947-70E740481C1C}">
                                 <a14:useLocalDpi xmlns:a14="http://schemas.microsoft.com/office/drawing/2010/main" val="0"/>
@@ -10482,7 +11113,7 @@
             <w:pPr>
               <w:jc w:val="both"/>
               <w:rPr>
-                <w:rFonts w:eastAsiaTheme="minorEastAsia" w:hint="eastAsia"/>
+                <w:rFonts w:eastAsiaTheme="minorEastAsia"/>
                 <w:sz w:val="20"/>
                 <w:lang w:eastAsia="zh-CN"/>
               </w:rPr>
@@ -10511,7 +11142,7 @@
                           <pic:cNvPicPr/>
                         </pic:nvPicPr>
                         <pic:blipFill>
-                          <a:blip r:embed="rId27" cstate="print">
+                          <a:blip r:embed="rId28" cstate="print">
                             <a:extLst>
                               <a:ext uri="{28A0092B-C50C-407E-A947-70E740481C1C}">
                                 <a14:useLocalDpi xmlns:a14="http://schemas.microsoft.com/office/drawing/2010/main" val="0"/>
@@ -10547,7 +11178,7 @@
             <w:pPr>
               <w:jc w:val="both"/>
               <w:rPr>
-                <w:rFonts w:eastAsiaTheme="minorEastAsia" w:hint="eastAsia"/>
+                <w:rFonts w:eastAsiaTheme="minorEastAsia"/>
                 <w:sz w:val="20"/>
                 <w:lang w:eastAsia="zh-CN"/>
               </w:rPr>
@@ -10575,7 +11206,7 @@
                           <pic:cNvPicPr/>
                         </pic:nvPicPr>
                         <pic:blipFill>
-                          <a:blip r:embed="rId28" cstate="print">
+                          <a:blip r:embed="rId29" cstate="print">
                             <a:extLst>
                               <a:ext uri="{28A0092B-C50C-407E-A947-70E740481C1C}">
                                 <a14:useLocalDpi xmlns:a14="http://schemas.microsoft.com/office/drawing/2010/main" val="0"/>
@@ -10616,7 +11247,7 @@
             <w:pPr>
               <w:jc w:val="both"/>
               <w:rPr>
-                <w:rFonts w:eastAsiaTheme="minorEastAsia" w:hint="eastAsia"/>
+                <w:rFonts w:eastAsiaTheme="minorEastAsia"/>
                 <w:sz w:val="20"/>
                 <w:lang w:eastAsia="zh-CN"/>
               </w:rPr>
@@ -10644,7 +11275,7 @@
                           <pic:cNvPicPr/>
                         </pic:nvPicPr>
                         <pic:blipFill>
-                          <a:blip r:embed="rId29" cstate="print">
+                          <a:blip r:embed="rId30" cstate="print">
                             <a:extLst>
                               <a:ext uri="{28A0092B-C50C-407E-A947-70E740481C1C}">
                                 <a14:useLocalDpi xmlns:a14="http://schemas.microsoft.com/office/drawing/2010/main" val="0"/>
@@ -10680,7 +11311,7 @@
             <w:pPr>
               <w:jc w:val="both"/>
               <w:rPr>
-                <w:rFonts w:eastAsiaTheme="minorEastAsia" w:hint="eastAsia"/>
+                <w:rFonts w:eastAsiaTheme="minorEastAsia"/>
                 <w:sz w:val="20"/>
                 <w:lang w:eastAsia="zh-CN"/>
               </w:rPr>
@@ -10708,7 +11339,7 @@
                           <pic:cNvPicPr/>
                         </pic:nvPicPr>
                         <pic:blipFill>
-                          <a:blip r:embed="rId30" cstate="print">
+                          <a:blip r:embed="rId31" cstate="print">
                             <a:extLst>
                               <a:ext uri="{28A0092B-C50C-407E-A947-70E740481C1C}">
                                 <a14:useLocalDpi xmlns:a14="http://schemas.microsoft.com/office/drawing/2010/main" val="0"/>
@@ -10749,7 +11380,7 @@
             <w:pPr>
               <w:jc w:val="both"/>
               <w:rPr>
-                <w:rFonts w:eastAsiaTheme="minorEastAsia" w:hint="eastAsia"/>
+                <w:rFonts w:eastAsiaTheme="minorEastAsia"/>
                 <w:sz w:val="20"/>
                 <w:lang w:eastAsia="zh-CN"/>
               </w:rPr>
@@ -10777,7 +11408,7 @@
                           <pic:cNvPicPr/>
                         </pic:nvPicPr>
                         <pic:blipFill>
-                          <a:blip r:embed="rId31" cstate="print">
+                          <a:blip r:embed="rId32" cstate="print">
                             <a:extLst>
                               <a:ext uri="{28A0092B-C50C-407E-A947-70E740481C1C}">
                                 <a14:useLocalDpi xmlns:a14="http://schemas.microsoft.com/office/drawing/2010/main" val="0"/>
@@ -10813,7 +11444,7 @@
             <w:pPr>
               <w:jc w:val="both"/>
               <w:rPr>
-                <w:rFonts w:eastAsiaTheme="minorEastAsia" w:hint="eastAsia"/>
+                <w:rFonts w:eastAsiaTheme="minorEastAsia"/>
                 <w:sz w:val="20"/>
                 <w:lang w:eastAsia="zh-CN"/>
               </w:rPr>
@@ -10841,7 +11472,7 @@
                           <pic:cNvPicPr/>
                         </pic:nvPicPr>
                         <pic:blipFill>
-                          <a:blip r:embed="rId32" cstate="print">
+                          <a:blip r:embed="rId33" cstate="print">
                             <a:extLst>
                               <a:ext uri="{28A0092B-C50C-407E-A947-70E740481C1C}">
                                 <a14:useLocalDpi xmlns:a14="http://schemas.microsoft.com/office/drawing/2010/main" val="0"/>
@@ -10882,7 +11513,7 @@
             <w:pPr>
               <w:jc w:val="both"/>
               <w:rPr>
-                <w:rFonts w:eastAsiaTheme="minorEastAsia" w:hint="eastAsia"/>
+                <w:rFonts w:eastAsiaTheme="minorEastAsia"/>
                 <w:sz w:val="20"/>
                 <w:lang w:eastAsia="zh-CN"/>
               </w:rPr>
@@ -10910,7 +11541,7 @@
                           <pic:cNvPicPr/>
                         </pic:nvPicPr>
                         <pic:blipFill>
-                          <a:blip r:embed="rId33" cstate="print">
+                          <a:blip r:embed="rId34" cstate="print">
                             <a:extLst>
                               <a:ext uri="{28A0092B-C50C-407E-A947-70E740481C1C}">
                                 <a14:useLocalDpi xmlns:a14="http://schemas.microsoft.com/office/drawing/2010/main" val="0"/>
@@ -10946,7 +11577,7 @@
             <w:pPr>
               <w:jc w:val="both"/>
               <w:rPr>
-                <w:rFonts w:eastAsiaTheme="minorEastAsia" w:hint="eastAsia"/>
+                <w:rFonts w:eastAsiaTheme="minorEastAsia"/>
                 <w:sz w:val="20"/>
                 <w:lang w:eastAsia="zh-CN"/>
               </w:rPr>
@@ -10974,7 +11605,7 @@
                           <pic:cNvPicPr/>
                         </pic:nvPicPr>
                         <pic:blipFill>
-                          <a:blip r:embed="rId34" cstate="print">
+                          <a:blip r:embed="rId35" cstate="print">
                             <a:extLst>
                               <a:ext uri="{28A0092B-C50C-407E-A947-70E740481C1C}">
                                 <a14:useLocalDpi xmlns:a14="http://schemas.microsoft.com/office/drawing/2010/main" val="0"/>
@@ -11015,7 +11646,7 @@
             <w:pPr>
               <w:jc w:val="both"/>
               <w:rPr>
-                <w:rFonts w:eastAsiaTheme="minorEastAsia" w:hint="eastAsia"/>
+                <w:rFonts w:eastAsiaTheme="minorEastAsia"/>
                 <w:sz w:val="20"/>
                 <w:lang w:eastAsia="zh-CN"/>
               </w:rPr>
@@ -11043,7 +11674,7 @@
                           <pic:cNvPicPr/>
                         </pic:nvPicPr>
                         <pic:blipFill>
-                          <a:blip r:embed="rId35" cstate="print">
+                          <a:blip r:embed="rId36" cstate="print">
                             <a:extLst>
                               <a:ext uri="{28A0092B-C50C-407E-A947-70E740481C1C}">
                                 <a14:useLocalDpi xmlns:a14="http://schemas.microsoft.com/office/drawing/2010/main" val="0"/>
@@ -11079,7 +11710,7 @@
             <w:pPr>
               <w:jc w:val="both"/>
               <w:rPr>
-                <w:rFonts w:eastAsiaTheme="minorEastAsia" w:hint="eastAsia"/>
+                <w:rFonts w:eastAsiaTheme="minorEastAsia"/>
                 <w:sz w:val="20"/>
                 <w:lang w:eastAsia="zh-CN"/>
               </w:rPr>
@@ -11107,7 +11738,7 @@
                           <pic:cNvPicPr/>
                         </pic:nvPicPr>
                         <pic:blipFill>
-                          <a:blip r:embed="rId36" cstate="print">
+                          <a:blip r:embed="rId37" cstate="print">
                             <a:extLst>
                               <a:ext uri="{28A0092B-C50C-407E-A947-70E740481C1C}">
                                 <a14:useLocalDpi xmlns:a14="http://schemas.microsoft.com/office/drawing/2010/main" val="0"/>
@@ -11148,7 +11779,7 @@
             <w:pPr>
               <w:jc w:val="both"/>
               <w:rPr>
-                <w:rFonts w:eastAsiaTheme="minorEastAsia" w:hint="eastAsia"/>
+                <w:rFonts w:eastAsiaTheme="minorEastAsia"/>
                 <w:sz w:val="20"/>
                 <w:lang w:eastAsia="zh-CN"/>
               </w:rPr>
@@ -11176,7 +11807,7 @@
                           <pic:cNvPicPr/>
                         </pic:nvPicPr>
                         <pic:blipFill>
-                          <a:blip r:embed="rId37" cstate="print">
+                          <a:blip r:embed="rId38" cstate="print">
                             <a:extLst>
                               <a:ext uri="{28A0092B-C50C-407E-A947-70E740481C1C}">
                                 <a14:useLocalDpi xmlns:a14="http://schemas.microsoft.com/office/drawing/2010/main" val="0"/>
@@ -11212,7 +11843,7 @@
             <w:pPr>
               <w:jc w:val="both"/>
               <w:rPr>
-                <w:rFonts w:eastAsiaTheme="minorEastAsia" w:hint="eastAsia"/>
+                <w:rFonts w:eastAsiaTheme="minorEastAsia"/>
                 <w:sz w:val="20"/>
                 <w:lang w:eastAsia="zh-CN"/>
               </w:rPr>
@@ -11240,7 +11871,7 @@
                           <pic:cNvPicPr/>
                         </pic:nvPicPr>
                         <pic:blipFill>
-                          <a:blip r:embed="rId38" cstate="print">
+                          <a:blip r:embed="rId39" cstate="print">
                             <a:extLst>
                               <a:ext uri="{28A0092B-C50C-407E-A947-70E740481C1C}">
                                 <a14:useLocalDpi xmlns:a14="http://schemas.microsoft.com/office/drawing/2010/main" val="0"/>
@@ -11281,7 +11912,7 @@
             <w:pPr>
               <w:jc w:val="both"/>
               <w:rPr>
-                <w:rFonts w:eastAsiaTheme="minorEastAsia" w:hint="eastAsia"/>
+                <w:rFonts w:eastAsiaTheme="minorEastAsia"/>
                 <w:sz w:val="20"/>
                 <w:lang w:eastAsia="zh-CN"/>
               </w:rPr>
@@ -11309,7 +11940,7 @@
                           <pic:cNvPicPr/>
                         </pic:nvPicPr>
                         <pic:blipFill>
-                          <a:blip r:embed="rId39" cstate="print">
+                          <a:blip r:embed="rId40" cstate="print">
                             <a:extLst>
                               <a:ext uri="{28A0092B-C50C-407E-A947-70E740481C1C}">
                                 <a14:useLocalDpi xmlns:a14="http://schemas.microsoft.com/office/drawing/2010/main" val="0"/>
@@ -11345,7 +11976,7 @@
             <w:pPr>
               <w:jc w:val="both"/>
               <w:rPr>
-                <w:rFonts w:eastAsiaTheme="minorEastAsia" w:hint="eastAsia"/>
+                <w:rFonts w:eastAsiaTheme="minorEastAsia"/>
                 <w:sz w:val="20"/>
                 <w:lang w:eastAsia="zh-CN"/>
               </w:rPr>
@@ -11373,7 +12004,7 @@
                           <pic:cNvPicPr/>
                         </pic:nvPicPr>
                         <pic:blipFill>
-                          <a:blip r:embed="rId40" cstate="print">
+                          <a:blip r:embed="rId41" cstate="print">
                             <a:extLst>
                               <a:ext uri="{28A0092B-C50C-407E-A947-70E740481C1C}">
                                 <a14:useLocalDpi xmlns:a14="http://schemas.microsoft.com/office/drawing/2010/main" val="0"/>
@@ -11407,7 +12038,7 @@
       <w:pPr>
         <w:jc w:val="both"/>
         <w:rPr>
-          <w:rFonts w:eastAsiaTheme="minorEastAsia" w:hint="eastAsia"/>
+          <w:rFonts w:eastAsiaTheme="minorEastAsia"/>
           <w:sz w:val="20"/>
           <w:lang w:eastAsia="zh-CN"/>
         </w:rPr>
@@ -11417,18 +12048,28 @@
       <w:pPr>
         <w:jc w:val="both"/>
         <w:rPr>
-          <w:rFonts w:eastAsiaTheme="minorEastAsia" w:hint="eastAsia"/>
+          <w:rFonts w:eastAsiaTheme="minorEastAsia"/>
           <w:sz w:val="20"/>
           <w:lang w:eastAsia="zh-CN"/>
         </w:rPr>
       </w:pPr>
-      <w:r>
-        <w:rPr>
-          <w:rFonts w:eastAsiaTheme="minorEastAsia" w:hint="eastAsia"/>
-          <w:sz w:val="20"/>
-          <w:lang w:eastAsia="zh-CN"/>
-        </w:rPr>
-        <w:t xml:space="preserve">Figure 5. </w:t>
+      <w:proofErr w:type="gramStart"/>
+      <w:r>
+        <w:rPr>
+          <w:rFonts w:eastAsiaTheme="minorEastAsia" w:hint="eastAsia"/>
+          <w:sz w:val="20"/>
+          <w:lang w:eastAsia="zh-CN"/>
+        </w:rPr>
+        <w:t>Figure 5.</w:t>
+      </w:r>
+      <w:proofErr w:type="gramEnd"/>
+      <w:r>
+        <w:rPr>
+          <w:rFonts w:eastAsiaTheme="minorEastAsia" w:hint="eastAsia"/>
+          <w:sz w:val="20"/>
+          <w:lang w:eastAsia="zh-CN"/>
+        </w:rPr>
+        <w:t xml:space="preserve"> </w:t>
       </w:r>
       <w:r>
         <w:rPr>
@@ -11451,7 +12092,7 @@
       <w:pPr>
         <w:jc w:val="both"/>
         <w:rPr>
-          <w:rFonts w:eastAsiaTheme="minorEastAsia" w:hint="eastAsia"/>
+          <w:rFonts w:eastAsiaTheme="minorEastAsia"/>
           <w:sz w:val="20"/>
           <w:lang w:eastAsia="zh-CN"/>
         </w:rPr>
@@ -11461,7 +12102,7 @@
       <w:pPr>
         <w:jc w:val="both"/>
         <w:rPr>
-          <w:rFonts w:eastAsiaTheme="minorEastAsia" w:hint="eastAsia"/>
+          <w:rFonts w:eastAsiaTheme="minorEastAsia"/>
           <w:sz w:val="20"/>
           <w:lang w:eastAsia="zh-CN"/>
         </w:rPr>
@@ -11472,7 +12113,25 @@
           <w:sz w:val="20"/>
           <w:lang w:eastAsia="zh-CN"/>
         </w:rPr>
-        <w:t>The experiment is set up by taping a 5 in. by 5 in. red square on the wall, and Logitech C110 webcam is connected to a computer running the OpenCV Python script.</w:t>
+        <w:t xml:space="preserve">The experiment is set up by taping a 5 in. by 5 in. red square on the wall, and Logitech C110 webcam is connected to a computer running the </w:t>
+      </w:r>
+      <w:proofErr w:type="spellStart"/>
+      <w:r>
+        <w:rPr>
+          <w:rFonts w:eastAsiaTheme="minorEastAsia" w:hint="eastAsia"/>
+          <w:sz w:val="20"/>
+          <w:lang w:eastAsia="zh-CN"/>
+        </w:rPr>
+        <w:t>OpenCV</w:t>
+      </w:r>
+      <w:proofErr w:type="spellEnd"/>
+      <w:r>
+        <w:rPr>
+          <w:rFonts w:eastAsiaTheme="minorEastAsia" w:hint="eastAsia"/>
+          <w:sz w:val="20"/>
+          <w:lang w:eastAsia="zh-CN"/>
+        </w:rPr>
+        <w:t xml:space="preserve"> Python script.</w:t>
       </w:r>
       <w:r>
         <w:rPr>
@@ -11487,7 +12146,7 @@
       <w:pPr>
         <w:jc w:val="both"/>
         <w:rPr>
-          <w:rFonts w:eastAsiaTheme="minorEastAsia" w:hint="eastAsia"/>
+          <w:rFonts w:eastAsiaTheme="minorEastAsia"/>
           <w:sz w:val="20"/>
           <w:lang w:eastAsia="zh-CN"/>
         </w:rPr>
@@ -11497,7 +12156,7 @@
       <w:pPr>
         <w:jc w:val="both"/>
         <w:rPr>
-          <w:rFonts w:eastAsiaTheme="minorEastAsia" w:hint="eastAsia"/>
+          <w:rFonts w:eastAsiaTheme="minorEastAsia"/>
           <w:sz w:val="20"/>
           <w:lang w:eastAsia="zh-CN"/>
         </w:rPr>
@@ -11508,7 +12167,23 @@
           <w:sz w:val="20"/>
           <w:lang w:eastAsia="zh-CN"/>
         </w:rPr>
-        <w:t xml:space="preserve">Before the script is run, the auto white-balance, auto exposure and auto low-light compensation features must be turned off for the camera. Once the script starts, one must select red square region with the mouse on the preview </w:t>
+        <w:t xml:space="preserve">Before the script is run, the auto white-balance, auto exposure and auto low-light compensation features must be turned off for the camera. Once the script starts, one must select </w:t>
+      </w:r>
+      <w:r>
+        <w:rPr>
+          <w:rFonts w:eastAsiaTheme="minorEastAsia" w:hint="eastAsia"/>
+          <w:sz w:val="20"/>
+          <w:lang w:eastAsia="zh-CN"/>
+        </w:rPr>
+        <w:t xml:space="preserve">the </w:t>
+      </w:r>
+      <w:r>
+        <w:rPr>
+          <w:rFonts w:eastAsiaTheme="minorEastAsia" w:hint="eastAsia"/>
+          <w:sz w:val="20"/>
+          <w:lang w:eastAsia="zh-CN"/>
+        </w:rPr>
+        <w:t xml:space="preserve">red square region with the mouse on the preview </w:t>
       </w:r>
       <w:r>
         <w:rPr>
@@ -11573,15 +12248,49 @@
           <w:sz w:val="20"/>
           <w:lang w:eastAsia="zh-CN"/>
         </w:rPr>
-        <w:t xml:space="preserve"> The location of the camera is averaged over a </w:t>
-      </w:r>
-      <w:r>
-        <w:rPr>
-          <w:rFonts w:eastAsiaTheme="minorEastAsia" w:hint="eastAsia"/>
-          <w:sz w:val="20"/>
-          <w:lang w:eastAsia="zh-CN"/>
-        </w:rPr>
-        <w:t>5-frame window, while the rotation parameters did not get averaged.</w:t>
+        <w:t xml:space="preserve"> The location of the camera is</w:t>
+      </w:r>
+      <w:r>
+        <w:rPr>
+          <w:rFonts w:eastAsiaTheme="minorEastAsia" w:hint="eastAsia"/>
+          <w:sz w:val="20"/>
+          <w:lang w:eastAsia="zh-CN"/>
+        </w:rPr>
+        <w:t xml:space="preserve"> averaged over a </w:t>
+      </w:r>
+      <w:r>
+        <w:rPr>
+          <w:rFonts w:eastAsiaTheme="minorEastAsia" w:hint="eastAsia"/>
+          <w:sz w:val="20"/>
+          <w:lang w:eastAsia="zh-CN"/>
+        </w:rPr>
+        <w:t xml:space="preserve">5-frame window, while the rotation parameters </w:t>
+      </w:r>
+      <w:proofErr w:type="gramStart"/>
+      <w:r>
+        <w:rPr>
+          <w:rFonts w:eastAsiaTheme="minorEastAsia" w:hint="eastAsia"/>
+          <w:sz w:val="20"/>
+          <w:lang w:eastAsia="zh-CN"/>
+        </w:rPr>
+        <w:t xml:space="preserve">does </w:t>
+      </w:r>
+      <w:r>
+        <w:rPr>
+          <w:rFonts w:eastAsiaTheme="minorEastAsia" w:hint="eastAsia"/>
+          <w:sz w:val="20"/>
+          <w:lang w:eastAsia="zh-CN"/>
+        </w:rPr>
+        <w:t xml:space="preserve"> not</w:t>
+      </w:r>
+      <w:proofErr w:type="gramEnd"/>
+      <w:r>
+        <w:rPr>
+          <w:rFonts w:eastAsiaTheme="minorEastAsia" w:hint="eastAsia"/>
+          <w:sz w:val="20"/>
+          <w:lang w:eastAsia="zh-CN"/>
+        </w:rPr>
+        <w:t xml:space="preserve"> get averaged.</w:t>
       </w:r>
       <w:r>
         <w:rPr>
@@ -11605,7 +12314,51 @@
           <w:sz w:val="20"/>
           <w:lang w:eastAsia="zh-CN"/>
         </w:rPr>
-        <w:t>y moving and panning and spinning the camera, the two green arrows will accurately represent the orientation of the camera.</w:t>
+        <w:t xml:space="preserve">y </w:t>
+      </w:r>
+      <w:proofErr w:type="spellStart"/>
+      <w:r>
+        <w:rPr>
+          <w:rFonts w:eastAsiaTheme="minorEastAsia" w:hint="eastAsia"/>
+          <w:sz w:val="20"/>
+          <w:lang w:eastAsia="zh-CN"/>
+        </w:rPr>
+        <w:t>moving</w:t>
+      </w:r>
+      <w:proofErr w:type="gramStart"/>
+      <w:r>
+        <w:rPr>
+          <w:rFonts w:eastAsiaTheme="minorEastAsia" w:hint="eastAsia"/>
+          <w:sz w:val="20"/>
+          <w:lang w:eastAsia="zh-CN"/>
+        </w:rPr>
+        <w:t>,</w:t>
+      </w:r>
+      <w:r>
+        <w:rPr>
+          <w:rFonts w:eastAsiaTheme="minorEastAsia" w:hint="eastAsia"/>
+          <w:sz w:val="20"/>
+          <w:lang w:eastAsia="zh-CN"/>
+        </w:rPr>
+        <w:t>panning</w:t>
+      </w:r>
+      <w:proofErr w:type="spellEnd"/>
+      <w:proofErr w:type="gramEnd"/>
+      <w:r>
+        <w:rPr>
+          <w:rFonts w:eastAsiaTheme="minorEastAsia" w:hint="eastAsia"/>
+          <w:sz w:val="20"/>
+          <w:lang w:eastAsia="zh-CN"/>
+        </w:rPr>
+        <w:t>,</w:t>
+      </w:r>
+      <w:r>
+        <w:rPr>
+          <w:rFonts w:eastAsiaTheme="minorEastAsia" w:hint="eastAsia"/>
+          <w:sz w:val="20"/>
+          <w:lang w:eastAsia="zh-CN"/>
+        </w:rPr>
+        <w:t xml:space="preserve"> and spinning the camera, the two green arrows will accurately represent the orientation of the camera.</w:t>
       </w:r>
       <w:r>
         <w:rPr>
@@ -11660,7 +12413,7 @@
       <w:pPr>
         <w:jc w:val="both"/>
         <w:rPr>
-          <w:rFonts w:eastAsiaTheme="minorEastAsia" w:hint="eastAsia"/>
+          <w:rFonts w:eastAsiaTheme="minorEastAsia"/>
           <w:sz w:val="20"/>
           <w:lang w:eastAsia="zh-CN"/>
         </w:rPr>
@@ -11670,7 +12423,7 @@
       <w:pPr>
         <w:jc w:val="center"/>
         <w:rPr>
-          <w:rFonts w:eastAsiaTheme="minorEastAsia" w:hint="eastAsia"/>
+          <w:rFonts w:eastAsiaTheme="minorEastAsia"/>
           <w:sz w:val="20"/>
           <w:lang w:eastAsia="zh-CN"/>
         </w:rPr>
@@ -11678,6 +12431,7 @@
       <w:r>
         <w:rPr>
           <w:rFonts w:eastAsiaTheme="minorEastAsia"/>
+          <w:noProof/>
           <w:sz w:val="20"/>
           <w:lang w:eastAsia="zh-CN"/>
         </w:rPr>
@@ -11699,7 +12453,7 @@
                     </pic:cNvPicPr>
                   </pic:nvPicPr>
                   <pic:blipFill>
-                    <a:blip r:embed="rId41" cstate="print">
+                    <a:blip r:embed="rId42" cstate="print">
                       <a:clrChange>
                         <a:clrFrom>
                           <a:srgbClr val="FFFFFF"/>
@@ -11746,7 +12500,7 @@
       <w:pPr>
         <w:jc w:val="both"/>
         <w:rPr>
-          <w:rFonts w:eastAsiaTheme="minorEastAsia" w:hint="eastAsia"/>
+          <w:rFonts w:eastAsiaTheme="minorEastAsia"/>
           <w:sz w:val="20"/>
           <w:lang w:eastAsia="zh-CN"/>
         </w:rPr>
@@ -11756,18 +12510,28 @@
       <w:pPr>
         <w:jc w:val="both"/>
         <w:rPr>
-          <w:rFonts w:eastAsiaTheme="minorEastAsia" w:hint="eastAsia"/>
+          <w:rFonts w:eastAsiaTheme="minorEastAsia"/>
           <w:sz w:val="20"/>
           <w:lang w:eastAsia="zh-CN"/>
         </w:rPr>
       </w:pPr>
-      <w:r>
-        <w:rPr>
-          <w:rFonts w:eastAsiaTheme="minorEastAsia" w:hint="eastAsia"/>
-          <w:sz w:val="20"/>
-          <w:lang w:eastAsia="zh-CN"/>
-        </w:rPr>
-        <w:t>Figure 6. Experiment screen cast.</w:t>
+      <w:proofErr w:type="gramStart"/>
+      <w:r>
+        <w:rPr>
+          <w:rFonts w:eastAsiaTheme="minorEastAsia" w:hint="eastAsia"/>
+          <w:sz w:val="20"/>
+          <w:lang w:eastAsia="zh-CN"/>
+        </w:rPr>
+        <w:t>Figure 6.</w:t>
+      </w:r>
+      <w:proofErr w:type="gramEnd"/>
+      <w:r>
+        <w:rPr>
+          <w:rFonts w:eastAsiaTheme="minorEastAsia" w:hint="eastAsia"/>
+          <w:sz w:val="20"/>
+          <w:lang w:eastAsia="zh-CN"/>
+        </w:rPr>
+        <w:t xml:space="preserve"> Experiment screen cast.</w:t>
       </w:r>
     </w:p>
     <w:p>
@@ -11817,7 +12581,7 @@
     <w:p>
       <w:pPr>
         <w:rPr>
-          <w:rFonts w:eastAsiaTheme="minorEastAsia" w:hint="eastAsia"/>
+          <w:rFonts w:eastAsiaTheme="minorEastAsia"/>
           <w:sz w:val="20"/>
           <w:lang w:eastAsia="zh-CN"/>
         </w:rPr>
@@ -11868,7 +12632,7 @@
     <w:p>
       <w:pPr>
         <w:rPr>
-          <w:rFonts w:eastAsiaTheme="minorEastAsia" w:hint="eastAsia"/>
+          <w:rFonts w:eastAsiaTheme="minorEastAsia"/>
           <w:sz w:val="20"/>
           <w:lang w:eastAsia="zh-CN"/>
         </w:rPr>
@@ -11877,7 +12641,7 @@
     <w:p>
       <w:pPr>
         <w:rPr>
-          <w:rFonts w:eastAsiaTheme="minorEastAsia" w:hint="eastAsia"/>
+          <w:rFonts w:eastAsiaTheme="minorEastAsia"/>
           <w:sz w:val="20"/>
           <w:lang w:eastAsia="zh-CN"/>
         </w:rPr>
@@ -11934,7 +12698,7 @@
     <w:p>
       <w:pPr>
         <w:rPr>
-          <w:rFonts w:eastAsiaTheme="minorEastAsia" w:hint="eastAsia"/>
+          <w:rFonts w:eastAsiaTheme="minorEastAsia"/>
           <w:sz w:val="20"/>
           <w:lang w:eastAsia="zh-CN"/>
         </w:rPr>
@@ -11943,7 +12707,7 @@
     <w:p>
       <w:pPr>
         <w:rPr>
-          <w:rFonts w:eastAsiaTheme="minorEastAsia" w:hint="eastAsia"/>
+          <w:rFonts w:eastAsiaTheme="minorEastAsia"/>
           <w:sz w:val="20"/>
           <w:lang w:eastAsia="zh-CN"/>
         </w:rPr>
@@ -11988,15 +12752,57 @@
           <w:sz w:val="20"/>
           <w:lang w:eastAsia="zh-CN"/>
         </w:rPr>
-        <w:t xml:space="preserve"> Same with the rotation matrix. </w:t>
-      </w:r>
-      <w:r>
-        <w:rPr>
-          <w:rFonts w:eastAsiaTheme="minorEastAsia" w:hint="eastAsia"/>
-          <w:sz w:val="20"/>
-          <w:lang w:eastAsia="zh-CN"/>
-        </w:rPr>
-        <w:t xml:space="preserve">In order to return the accurate rotation, the Eulerian angles need to be extracted from the rotation matrix </w:t>
+        <w:t xml:space="preserve"> </w:t>
+      </w:r>
+      <w:r>
+        <w:rPr>
+          <w:rFonts w:eastAsiaTheme="minorEastAsia"/>
+          <w:sz w:val="20"/>
+          <w:lang w:eastAsia="zh-CN"/>
+        </w:rPr>
+        <w:t>I</w:t>
+      </w:r>
+      <w:r>
+        <w:rPr>
+          <w:rFonts w:eastAsiaTheme="minorEastAsia" w:hint="eastAsia"/>
+          <w:sz w:val="20"/>
+          <w:lang w:eastAsia="zh-CN"/>
+        </w:rPr>
+        <w:t>t is the s</w:t>
+      </w:r>
+      <w:r>
+        <w:rPr>
+          <w:rFonts w:eastAsiaTheme="minorEastAsia" w:hint="eastAsia"/>
+          <w:sz w:val="20"/>
+          <w:lang w:eastAsia="zh-CN"/>
+        </w:rPr>
+        <w:t xml:space="preserve">ame with the rotation matrix. </w:t>
+      </w:r>
+      <w:r>
+        <w:rPr>
+          <w:rFonts w:eastAsiaTheme="minorEastAsia" w:hint="eastAsia"/>
+          <w:sz w:val="20"/>
+          <w:lang w:eastAsia="zh-CN"/>
+        </w:rPr>
+        <w:t xml:space="preserve">In order to return the accurate rotation, the </w:t>
+      </w:r>
+      <w:proofErr w:type="spellStart"/>
+      <w:r>
+        <w:rPr>
+          <w:rFonts w:eastAsiaTheme="minorEastAsia" w:hint="eastAsia"/>
+          <w:sz w:val="20"/>
+          <w:lang w:eastAsia="zh-CN"/>
+        </w:rPr>
+        <w:t>Eulerian</w:t>
+      </w:r>
+      <w:proofErr w:type="spellEnd"/>
+      <w:r>
+        <w:rPr>
+          <w:rFonts w:eastAsiaTheme="minorEastAsia" w:hint="eastAsia"/>
+          <w:sz w:val="20"/>
+          <w:lang w:eastAsia="zh-CN"/>
+        </w:rPr>
+        <w:t xml:space="preserve"> angles need to be extracted from the rotation matrix </w:t>
       </w:r>
       <m:oMath>
         <m:r>
@@ -12368,7 +13174,7 @@
     <w:p>
       <w:pPr>
         <w:rPr>
-          <w:rFonts w:eastAsiaTheme="minorEastAsia" w:hint="eastAsia"/>
+          <w:rFonts w:eastAsiaTheme="minorEastAsia"/>
           <w:sz w:val="20"/>
           <w:lang w:eastAsia="zh-CN"/>
         </w:rPr>
@@ -12377,7 +13183,7 @@
     <w:p>
       <w:pPr>
         <w:rPr>
-          <w:rFonts w:eastAsiaTheme="minorEastAsia" w:hint="eastAsia"/>
+          <w:rFonts w:eastAsiaTheme="minorEastAsia"/>
           <w:sz w:val="20"/>
           <w:lang w:eastAsia="zh-CN"/>
         </w:rPr>
@@ -12651,7 +13457,7 @@
     <w:p>
       <w:pPr>
         <w:rPr>
-          <w:rFonts w:eastAsiaTheme="minorEastAsia" w:hint="eastAsia"/>
+          <w:rFonts w:eastAsiaTheme="minorEastAsia"/>
           <w:sz w:val="20"/>
           <w:lang w:eastAsia="zh-CN"/>
         </w:rPr>
@@ -12980,7 +13786,7 @@
     <w:p>
       <w:pPr>
         <w:rPr>
-          <w:rFonts w:eastAsiaTheme="minorEastAsia" w:hint="eastAsia"/>
+          <w:rFonts w:eastAsiaTheme="minorEastAsia"/>
           <w:sz w:val="20"/>
           <w:lang w:eastAsia="zh-CN"/>
         </w:rPr>
@@ -12989,7 +13795,7 @@
     <w:p>
       <w:pPr>
         <w:rPr>
-          <w:rFonts w:eastAsiaTheme="minorEastAsia" w:hint="eastAsia"/>
+          <w:rFonts w:eastAsiaTheme="minorEastAsia"/>
           <w:sz w:val="20"/>
           <w:lang w:eastAsia="zh-CN"/>
         </w:rPr>
@@ -13318,7 +14124,7 @@
     <w:p>
       <w:pPr>
         <w:rPr>
-          <w:rFonts w:eastAsiaTheme="minorEastAsia" w:hint="eastAsia"/>
+          <w:rFonts w:eastAsiaTheme="minorEastAsia"/>
           <w:sz w:val="20"/>
           <w:lang w:eastAsia="zh-CN"/>
         </w:rPr>
@@ -13332,19 +14138,111 @@
           <w:lang w:eastAsia="zh-CN"/>
         </w:rPr>
       </w:pPr>
+      <w:proofErr w:type="gramStart"/>
       <w:r>
         <w:rPr>
           <w:rFonts w:eastAsiaTheme="minorEastAsia"/>
           <w:sz w:val="20"/>
           <w:lang w:eastAsia="zh-CN"/>
         </w:rPr>
-        <w:t xml:space="preserve">then reconstruct </w:t>
+        <w:t>then</w:t>
+      </w:r>
+      <w:proofErr w:type="gramEnd"/>
+      <w:r>
+        <w:rPr>
+          <w:rFonts w:eastAsiaTheme="minorEastAsia"/>
+          <w:sz w:val="20"/>
+          <w:lang w:eastAsia="zh-CN"/>
+        </w:rPr>
+        <w:t xml:space="preserve"> </w:t>
+      </w:r>
+      <w:r>
+        <w:rPr>
+          <w:rFonts w:eastAsiaTheme="minorEastAsia" w:hint="eastAsia"/>
+          <w:sz w:val="20"/>
+          <w:lang w:eastAsia="zh-CN"/>
+        </w:rPr>
+        <w:t xml:space="preserve">be </w:t>
+      </w:r>
+      <w:r>
+        <w:rPr>
+          <w:rFonts w:eastAsiaTheme="minorEastAsia"/>
+          <w:sz w:val="20"/>
+          <w:lang w:eastAsia="zh-CN"/>
+        </w:rPr>
+        <w:t>reconstruct</w:t>
+      </w:r>
+      <w:r>
+        <w:rPr>
+          <w:rFonts w:eastAsiaTheme="minorEastAsia" w:hint="eastAsia"/>
+          <w:sz w:val="20"/>
+          <w:lang w:eastAsia="zh-CN"/>
+        </w:rPr>
+        <w:t xml:space="preserve">ed </w:t>
+      </w:r>
+      <w:r>
+        <w:rPr>
+          <w:rFonts w:eastAsiaTheme="minorEastAsia"/>
+          <w:sz w:val="20"/>
+          <w:lang w:eastAsia="zh-CN"/>
+        </w:rPr>
+        <w:t xml:space="preserve"> </w:t>
+      </w:r>
+      <w:r>
+        <w:rPr>
+          <w:rFonts w:eastAsiaTheme="minorEastAsia"/>
+          <w:sz w:val="20"/>
+          <w:lang w:eastAsia="zh-CN"/>
+        </w:rPr>
+        <w:t xml:space="preserve">by flipping the sign of </w:t>
+      </w:r>
+      <m:oMath>
+        <m:sSub>
+          <m:sSubPr>
+            <m:ctrlPr>
+              <w:rPr>
+                <w:rFonts w:ascii="Cambria Math" w:eastAsiaTheme="minorEastAsia" w:hAnsi="Cambria Math"/>
+                <w:i/>
+                <w:sz w:val="20"/>
+                <w:lang w:eastAsia="zh-CN"/>
+              </w:rPr>
+            </m:ctrlPr>
+          </m:sSubPr>
+          <m:e>
+            <m:r>
+              <w:rPr>
+                <w:rFonts w:ascii="Cambria Math" w:eastAsiaTheme="minorEastAsia" w:hAnsi="Cambria Math"/>
+                <w:sz w:val="20"/>
+                <w:lang w:eastAsia="zh-CN"/>
+              </w:rPr>
+              <m:t>θ</m:t>
+            </m:r>
+          </m:e>
+          <m:sub>
+            <m:r>
+              <w:rPr>
+                <w:rFonts w:ascii="Cambria Math" w:eastAsiaTheme="minorEastAsia" w:hAnsi="Cambria Math"/>
+                <w:sz w:val="20"/>
+                <w:lang w:eastAsia="zh-CN"/>
+              </w:rPr>
+              <m:t>x</m:t>
+            </m:r>
+          </m:sub>
+        </m:sSub>
+      </m:oMath>
+      <w:r>
+        <w:rPr>
+          <w:rFonts w:eastAsiaTheme="minorEastAsia" w:hint="eastAsia"/>
+          <w:sz w:val="20"/>
+          <w:lang w:eastAsia="zh-CN"/>
+        </w:rPr>
+        <w:t>, as followed</w:t>
       </w:r>
     </w:p>
     <w:p>
       <w:pPr>
         <w:rPr>
-          <w:rFonts w:eastAsiaTheme="minorEastAsia" w:hint="eastAsia"/>
+          <w:rFonts w:eastAsiaTheme="minorEastAsia"/>
           <w:sz w:val="20"/>
           <w:lang w:eastAsia="zh-CN"/>
         </w:rPr>
@@ -13353,7 +14251,16 @@
     <w:p>
       <w:pPr>
         <w:rPr>
-          <w:rFonts w:eastAsiaTheme="minorEastAsia" w:hint="eastAsia"/>
+          <w:rFonts w:eastAsiaTheme="minorEastAsia"/>
+          <w:sz w:val="20"/>
+          <w:lang w:eastAsia="zh-CN"/>
+        </w:rPr>
+      </w:pPr>
+    </w:p>
+    <w:p>
+      <w:pPr>
+        <w:rPr>
+          <w:rFonts w:eastAsiaTheme="minorEastAsia"/>
           <w:sz w:val="20"/>
           <w:lang w:eastAsia="zh-CN"/>
         </w:rPr>
@@ -13927,15 +14834,7 @@
                         <w:sz w:val="16"/>
                         <w:lang w:eastAsia="zh-CN"/>
                       </w:rPr>
-                      <m:t>-si</m:t>
-                    </m:r>
-                    <m:r>
-                      <w:rPr>
-                        <w:rFonts w:ascii="Cambria Math" w:eastAsiaTheme="minorEastAsia" w:hAnsi="Cambria Math"/>
-                        <w:sz w:val="16"/>
-                        <w:lang w:eastAsia="zh-CN"/>
-                      </w:rPr>
-                      <m:t>n(</m:t>
+                      <m:t>-sin(</m:t>
                     </m:r>
                     <m:sSub>
                       <m:sSubPr>
@@ -14411,7 +15310,7 @@
     <w:p>
       <w:pPr>
         <w:rPr>
-          <w:rFonts w:eastAsiaTheme="minorEastAsia" w:hint="eastAsia"/>
+          <w:rFonts w:eastAsiaTheme="minorEastAsia"/>
           <w:sz w:val="20"/>
           <w:lang w:eastAsia="zh-CN"/>
         </w:rPr>
@@ -14420,66 +15319,7 @@
     <w:p>
       <w:pPr>
         <w:rPr>
-          <w:rFonts w:eastAsiaTheme="minorEastAsia" w:hint="eastAsia"/>
-          <w:sz w:val="20"/>
-          <w:lang w:eastAsia="zh-CN"/>
-        </w:rPr>
-      </w:pPr>
-      <w:r>
-        <w:rPr>
           <w:rFonts w:eastAsiaTheme="minorEastAsia"/>
-          <w:sz w:val="20"/>
-          <w:lang w:eastAsia="zh-CN"/>
-        </w:rPr>
-        <w:t xml:space="preserve">by flipping the sign of </w:t>
-      </w:r>
-      <m:oMath>
-        <m:sSub>
-          <m:sSubPr>
-            <m:ctrlPr>
-              <w:rPr>
-                <w:rFonts w:ascii="Cambria Math" w:eastAsiaTheme="minorEastAsia" w:hAnsi="Cambria Math"/>
-                <w:i/>
-                <w:sz w:val="20"/>
-                <w:lang w:eastAsia="zh-CN"/>
-              </w:rPr>
-            </m:ctrlPr>
-          </m:sSubPr>
-          <m:e>
-            <m:r>
-              <w:rPr>
-                <w:rFonts w:ascii="Cambria Math" w:eastAsiaTheme="minorEastAsia" w:hAnsi="Cambria Math"/>
-                <w:sz w:val="20"/>
-                <w:lang w:eastAsia="zh-CN"/>
-              </w:rPr>
-              <m:t>θ</m:t>
-            </m:r>
-          </m:e>
-          <m:sub>
-            <m:r>
-              <w:rPr>
-                <w:rFonts w:ascii="Cambria Math" w:eastAsiaTheme="minorEastAsia" w:hAnsi="Cambria Math"/>
-                <w:sz w:val="20"/>
-                <w:lang w:eastAsia="zh-CN"/>
-              </w:rPr>
-              <m:t>x</m:t>
-            </m:r>
-          </m:sub>
-        </m:sSub>
-      </m:oMath>
-      <w:r>
-        <w:rPr>
-          <w:rFonts w:eastAsiaTheme="minorEastAsia" w:hint="eastAsia"/>
-          <w:sz w:val="20"/>
-          <w:lang w:eastAsia="zh-CN"/>
-        </w:rPr>
-        <w:t>.</w:t>
-      </w:r>
-    </w:p>
-    <w:p>
-      <w:pPr>
-        <w:rPr>
-          <w:rFonts w:eastAsiaTheme="minorEastAsia" w:hint="eastAsia"/>
           <w:b/>
           <w:caps/>
           <w:sz w:val="20"/>
@@ -14519,7 +15359,7 @@
       <w:pPr>
         <w:jc w:val="both"/>
         <w:rPr>
-          <w:rFonts w:eastAsiaTheme="minorEastAsia" w:hint="eastAsia"/>
+          <w:rFonts w:eastAsiaTheme="minorEastAsia"/>
           <w:sz w:val="20"/>
           <w:lang w:eastAsia="zh-CN"/>
         </w:rPr>
@@ -14556,14 +15396,30 @@
           <w:sz w:val="20"/>
           <w:lang w:eastAsia="zh-CN"/>
         </w:rPr>
-        <w:t xml:space="preserve"> can be studied more and see if there is a way to recover the true information without flipping partial results.</w:t>
+        <w:t xml:space="preserve"> can be studied more </w:t>
+      </w:r>
+      <w:r>
+        <w:rPr>
+          <w:rFonts w:eastAsiaTheme="minorEastAsia" w:hint="eastAsia"/>
+          <w:sz w:val="20"/>
+          <w:lang w:eastAsia="zh-CN"/>
+        </w:rPr>
+        <w:t xml:space="preserve">to </w:t>
+      </w:r>
+      <w:r>
+        <w:rPr>
+          <w:rFonts w:eastAsiaTheme="minorEastAsia" w:hint="eastAsia"/>
+          <w:sz w:val="20"/>
+          <w:lang w:eastAsia="zh-CN"/>
+        </w:rPr>
+        <w:t>see if there is a way to recover the true information without flipping partial results.</w:t>
       </w:r>
     </w:p>
     <w:p>
       <w:pPr>
         <w:jc w:val="both"/>
         <w:rPr>
-          <w:rFonts w:eastAsiaTheme="minorEastAsia" w:hint="eastAsia"/>
+          <w:rFonts w:eastAsiaTheme="minorEastAsia"/>
           <w:sz w:val="20"/>
           <w:lang w:eastAsia="zh-CN"/>
         </w:rPr>
@@ -14573,7 +15429,7 @@
       <w:pPr>
         <w:jc w:val="both"/>
         <w:rPr>
-          <w:rFonts w:eastAsiaTheme="minorEastAsia" w:hint="eastAsia"/>
+          <w:rFonts w:eastAsiaTheme="minorEastAsia"/>
           <w:sz w:val="20"/>
           <w:lang w:eastAsia="zh-CN"/>
         </w:rPr>
@@ -14647,7 +15503,7 @@
       <w:pPr>
         <w:jc w:val="both"/>
         <w:rPr>
-          <w:rFonts w:eastAsiaTheme="minorEastAsia" w:hint="eastAsia"/>
+          <w:rFonts w:eastAsiaTheme="minorEastAsia"/>
           <w:sz w:val="20"/>
           <w:lang w:eastAsia="zh-CN"/>
         </w:rPr>
@@ -14657,7 +15513,7 @@
       <w:pPr>
         <w:jc w:val="both"/>
         <w:rPr>
-          <w:rFonts w:eastAsiaTheme="minorEastAsia" w:hint="eastAsia"/>
+          <w:rFonts w:eastAsiaTheme="minorEastAsia"/>
           <w:sz w:val="20"/>
           <w:lang w:eastAsia="zh-CN"/>
         </w:rPr>
@@ -14668,14 +15524,30 @@
           <w:sz w:val="20"/>
           <w:lang w:eastAsia="zh-CN"/>
         </w:rPr>
-        <w:t>At the end, the script can have a lot more potential with embedded applications such as robotics, because using one camera is relatively cheaper than using two.</w:t>
+        <w:t>At the end, the script can have a lot more potential</w:t>
+      </w:r>
+      <w:r>
+        <w:rPr>
+          <w:rFonts w:eastAsiaTheme="minorEastAsia" w:hint="eastAsia"/>
+          <w:sz w:val="20"/>
+          <w:lang w:eastAsia="zh-CN"/>
+        </w:rPr>
+        <w:t>s</w:t>
+      </w:r>
+      <w:r>
+        <w:rPr>
+          <w:rFonts w:eastAsiaTheme="minorEastAsia" w:hint="eastAsia"/>
+          <w:sz w:val="20"/>
+          <w:lang w:eastAsia="zh-CN"/>
+        </w:rPr>
+        <w:t xml:space="preserve"> with embedded applications such as robotics, because using one camera is relatively cheaper than using two.</w:t>
       </w:r>
     </w:p>
     <w:p>
       <w:pPr>
         <w:jc w:val="both"/>
         <w:rPr>
-          <w:rFonts w:eastAsiaTheme="minorEastAsia" w:hint="eastAsia"/>
+          <w:rFonts w:eastAsiaTheme="minorEastAsia"/>
           <w:sz w:val="20"/>
           <w:lang w:eastAsia="zh-CN"/>
         </w:rPr>
@@ -14685,7 +15557,7 @@
       <w:pPr>
         <w:jc w:val="both"/>
         <w:rPr>
-          <w:rFonts w:eastAsiaTheme="minorEastAsia" w:hint="eastAsia"/>
+          <w:rFonts w:eastAsiaTheme="minorEastAsia"/>
           <w:b/>
           <w:caps/>
           <w:sz w:val="20"/>
@@ -14725,46 +15597,69 @@
       <w:pPr>
         <w:ind w:left="720" w:hanging="720"/>
         <w:rPr>
-          <w:rFonts w:eastAsiaTheme="minorEastAsia" w:hint="eastAsia"/>
-          <w:color w:val="000000"/>
-          <w:sz w:val="20"/>
-          <w:lang w:eastAsia="zh-CN"/>
-        </w:rPr>
-      </w:pPr>
-      <w:r>
-        <w:rPr>
-          <w:color w:val="000000"/>
-          <w:sz w:val="20"/>
-        </w:rPr>
-        <w:t>[1]</w:t>
-      </w:r>
-      <w:r>
-        <w:rPr>
-          <w:rFonts w:eastAsiaTheme="minorEastAsia" w:hint="eastAsia"/>
-          <w:color w:val="000000"/>
-          <w:sz w:val="20"/>
-          <w:lang w:eastAsia="zh-CN"/>
-        </w:rPr>
-        <w:t xml:space="preserve"> </w:t>
-      </w:r>
-      <w:r>
-        <w:rPr>
-          <w:rFonts w:eastAsiaTheme="minorEastAsia" w:hint="eastAsia"/>
-          <w:color w:val="000000"/>
-          <w:sz w:val="20"/>
-          <w:lang w:eastAsia="zh-CN"/>
-        </w:rPr>
-        <w:t xml:space="preserve">Yannick Morvan. </w:t>
-      </w:r>
-      <w:r>
-        <w:rPr>
           <w:rFonts w:eastAsiaTheme="minorEastAsia"/>
           <w:color w:val="000000"/>
           <w:sz w:val="20"/>
           <w:lang w:eastAsia="zh-CN"/>
         </w:rPr>
-        <w:t>“</w:t>
-      </w:r>
+      </w:pPr>
+      <w:r>
+        <w:rPr>
+          <w:color w:val="000000"/>
+          <w:sz w:val="20"/>
+        </w:rPr>
+        <w:t>[1]</w:t>
+      </w:r>
+      <w:r>
+        <w:rPr>
+          <w:rFonts w:eastAsiaTheme="minorEastAsia" w:hint="eastAsia"/>
+          <w:color w:val="000000"/>
+          <w:sz w:val="20"/>
+          <w:lang w:eastAsia="zh-CN"/>
+        </w:rPr>
+        <w:t xml:space="preserve"> </w:t>
+      </w:r>
+      <w:proofErr w:type="spellStart"/>
+      <w:r>
+        <w:rPr>
+          <w:rFonts w:eastAsiaTheme="minorEastAsia" w:hint="eastAsia"/>
+          <w:color w:val="000000"/>
+          <w:sz w:val="20"/>
+          <w:lang w:eastAsia="zh-CN"/>
+        </w:rPr>
+        <w:t>Yannick</w:t>
+      </w:r>
+      <w:proofErr w:type="spellEnd"/>
+      <w:r>
+        <w:rPr>
+          <w:rFonts w:eastAsiaTheme="minorEastAsia" w:hint="eastAsia"/>
+          <w:color w:val="000000"/>
+          <w:sz w:val="20"/>
+          <w:lang w:eastAsia="zh-CN"/>
+        </w:rPr>
+        <w:t xml:space="preserve"> </w:t>
+      </w:r>
+      <w:proofErr w:type="spellStart"/>
+      <w:r>
+        <w:rPr>
+          <w:rFonts w:eastAsiaTheme="minorEastAsia" w:hint="eastAsia"/>
+          <w:color w:val="000000"/>
+          <w:sz w:val="20"/>
+          <w:lang w:eastAsia="zh-CN"/>
+        </w:rPr>
+        <w:t>Morvan</w:t>
+      </w:r>
+      <w:proofErr w:type="spellEnd"/>
+      <w:r>
+        <w:rPr>
+          <w:rFonts w:eastAsiaTheme="minorEastAsia" w:hint="eastAsia"/>
+          <w:color w:val="000000"/>
+          <w:sz w:val="20"/>
+          <w:lang w:eastAsia="zh-CN"/>
+        </w:rPr>
+        <w:t xml:space="preserve">. </w:t>
+      </w:r>
+      <w:proofErr w:type="gramStart"/>
       <w:r>
         <w:rPr>
           <w:rFonts w:eastAsiaTheme="minorEastAsia"/>
@@ -14772,16 +15667,7 @@
           <w:sz w:val="20"/>
           <w:lang w:eastAsia="zh-CN"/>
         </w:rPr>
-        <w:t>Acquisition, Compression and Rendering of Depth and Texture for Multi-View Video</w:t>
-      </w:r>
-      <w:r>
-        <w:rPr>
-          <w:rFonts w:eastAsiaTheme="minorEastAsia" w:hint="eastAsia"/>
-          <w:color w:val="000000"/>
-          <w:sz w:val="20"/>
-          <w:lang w:eastAsia="zh-CN"/>
-        </w:rPr>
-        <w:t>.</w:t>
+        <w:t>“</w:t>
       </w:r>
       <w:r>
         <w:rPr>
@@ -14790,8 +15676,27 @@
           <w:sz w:val="20"/>
           <w:lang w:eastAsia="zh-CN"/>
         </w:rPr>
+        <w:t>Acquisition, Compression and Rendering of Depth and Texture for Multi-View Video</w:t>
+      </w:r>
+      <w:r>
+        <w:rPr>
+          <w:rFonts w:eastAsiaTheme="minorEastAsia" w:hint="eastAsia"/>
+          <w:color w:val="000000"/>
+          <w:sz w:val="20"/>
+          <w:lang w:eastAsia="zh-CN"/>
+        </w:rPr>
+        <w:t>.</w:t>
+      </w:r>
+      <w:r>
+        <w:rPr>
+          <w:rFonts w:eastAsiaTheme="minorEastAsia"/>
+          <w:color w:val="000000"/>
+          <w:sz w:val="20"/>
+          <w:lang w:eastAsia="zh-CN"/>
+        </w:rPr>
         <w:t>”</w:t>
       </w:r>
+      <w:proofErr w:type="gramEnd"/>
       <w:r>
         <w:rPr>
           <w:rFonts w:eastAsiaTheme="minorEastAsia" w:hint="eastAsia"/>
@@ -14851,7 +15756,7 @@
       <w:pPr>
         <w:ind w:left="720" w:hanging="720"/>
         <w:rPr>
-          <w:rFonts w:eastAsiaTheme="minorEastAsia" w:hint="eastAsia"/>
+          <w:rFonts w:eastAsiaTheme="minorEastAsia"/>
           <w:color w:val="000000"/>
           <w:sz w:val="20"/>
           <w:lang w:eastAsia="zh-CN"/>
@@ -14862,71 +15767,65 @@
       <w:pPr>
         <w:ind w:left="720" w:hanging="720"/>
         <w:rPr>
-          <w:rFonts w:eastAsiaTheme="minorEastAsia" w:hint="eastAsia"/>
-          <w:color w:val="000000"/>
-          <w:sz w:val="20"/>
-          <w:lang w:eastAsia="zh-CN"/>
-        </w:rPr>
-      </w:pPr>
-      <w:r>
-        <w:rPr>
-          <w:color w:val="000000"/>
-          <w:sz w:val="20"/>
-        </w:rPr>
-        <w:t>[</w:t>
-      </w:r>
-      <w:r>
-        <w:rPr>
-          <w:rFonts w:eastAsiaTheme="minorEastAsia" w:hint="eastAsia"/>
-          <w:color w:val="000000"/>
-          <w:sz w:val="20"/>
-          <w:lang w:eastAsia="zh-CN"/>
-        </w:rPr>
-        <w:t>2</w:t>
-      </w:r>
-      <w:r>
-        <w:rPr>
-          <w:color w:val="000000"/>
-          <w:sz w:val="20"/>
-        </w:rPr>
-        <w:t>]</w:t>
-      </w:r>
-      <w:r>
-        <w:rPr>
-          <w:rFonts w:eastAsiaTheme="minorEastAsia" w:hint="eastAsia"/>
-          <w:color w:val="000000"/>
-          <w:sz w:val="20"/>
-          <w:lang w:eastAsia="zh-CN"/>
-        </w:rPr>
-        <w:t xml:space="preserve"> </w:t>
-      </w:r>
-      <w:r>
-        <w:rPr>
-          <w:rFonts w:eastAsiaTheme="minorEastAsia" w:hint="eastAsia"/>
-          <w:color w:val="000000"/>
-          <w:sz w:val="20"/>
-          <w:lang w:eastAsia="zh-CN"/>
-        </w:rPr>
-        <w:t xml:space="preserve">OpenCV. </w:t>
-      </w:r>
-      <w:r>
-        <w:rPr>
           <w:rFonts w:eastAsiaTheme="minorEastAsia"/>
           <w:color w:val="000000"/>
           <w:sz w:val="20"/>
           <w:lang w:eastAsia="zh-CN"/>
         </w:rPr>
-        <w:t>“</w:t>
-      </w:r>
-      <w:r>
-        <w:rPr>
-          <w:rFonts w:eastAsiaTheme="minorEastAsia" w:hint="eastAsia"/>
+      </w:pPr>
+      <w:r>
+        <w:rPr>
           <w:color w:val="000000"/>
           <w:sz w:val="20"/>
-          <w:lang w:eastAsia="zh-CN"/>
-        </w:rPr>
-        <w:t>Camera Calibration with OpenCV.</w:t>
-      </w:r>
+        </w:rPr>
+        <w:t>[</w:t>
+      </w:r>
+      <w:r>
+        <w:rPr>
+          <w:rFonts w:eastAsiaTheme="minorEastAsia" w:hint="eastAsia"/>
+          <w:color w:val="000000"/>
+          <w:sz w:val="20"/>
+          <w:lang w:eastAsia="zh-CN"/>
+        </w:rPr>
+        <w:t>2</w:t>
+      </w:r>
+      <w:r>
+        <w:rPr>
+          <w:color w:val="000000"/>
+          <w:sz w:val="20"/>
+        </w:rPr>
+        <w:t>]</w:t>
+      </w:r>
+      <w:r>
+        <w:rPr>
+          <w:rFonts w:eastAsiaTheme="minorEastAsia" w:hint="eastAsia"/>
+          <w:color w:val="000000"/>
+          <w:sz w:val="20"/>
+          <w:lang w:eastAsia="zh-CN"/>
+        </w:rPr>
+        <w:t xml:space="preserve"> </w:t>
+      </w:r>
+      <w:proofErr w:type="spellStart"/>
+      <w:r>
+        <w:rPr>
+          <w:rFonts w:eastAsiaTheme="minorEastAsia" w:hint="eastAsia"/>
+          <w:color w:val="000000"/>
+          <w:sz w:val="20"/>
+          <w:lang w:eastAsia="zh-CN"/>
+        </w:rPr>
+        <w:t>OpenCV</w:t>
+      </w:r>
+      <w:proofErr w:type="spellEnd"/>
+      <w:r>
+        <w:rPr>
+          <w:rFonts w:eastAsiaTheme="minorEastAsia" w:hint="eastAsia"/>
+          <w:color w:val="000000"/>
+          <w:sz w:val="20"/>
+          <w:lang w:eastAsia="zh-CN"/>
+        </w:rPr>
+        <w:t xml:space="preserve">. </w:t>
+      </w:r>
+      <w:proofErr w:type="gramStart"/>
       <w:r>
         <w:rPr>
           <w:rFonts w:eastAsiaTheme="minorEastAsia"/>
@@ -14934,8 +15833,47 @@
           <w:sz w:val="20"/>
           <w:lang w:eastAsia="zh-CN"/>
         </w:rPr>
+        <w:t>“</w:t>
+      </w:r>
+      <w:r>
+        <w:rPr>
+          <w:rFonts w:eastAsiaTheme="minorEastAsia" w:hint="eastAsia"/>
+          <w:color w:val="000000"/>
+          <w:sz w:val="20"/>
+          <w:lang w:eastAsia="zh-CN"/>
+        </w:rPr>
+        <w:t xml:space="preserve">Camera Calibration with </w:t>
+      </w:r>
+      <w:proofErr w:type="spellStart"/>
+      <w:r>
+        <w:rPr>
+          <w:rFonts w:eastAsiaTheme="minorEastAsia" w:hint="eastAsia"/>
+          <w:color w:val="000000"/>
+          <w:sz w:val="20"/>
+          <w:lang w:eastAsia="zh-CN"/>
+        </w:rPr>
+        <w:t>OpenCV</w:t>
+      </w:r>
+      <w:proofErr w:type="spellEnd"/>
+      <w:r>
+        <w:rPr>
+          <w:rFonts w:eastAsiaTheme="minorEastAsia" w:hint="eastAsia"/>
+          <w:color w:val="000000"/>
+          <w:sz w:val="20"/>
+          <w:lang w:eastAsia="zh-CN"/>
+        </w:rPr>
+        <w:t>.</w:t>
+      </w:r>
+      <w:r>
+        <w:rPr>
+          <w:rFonts w:eastAsiaTheme="minorEastAsia"/>
+          <w:color w:val="000000"/>
+          <w:sz w:val="20"/>
+          <w:lang w:eastAsia="zh-CN"/>
+        </w:rPr>
         <w:t>”</w:t>
       </w:r>
+      <w:proofErr w:type="gramEnd"/>
       <w:r>
         <w:rPr>
           <w:rFonts w:eastAsiaTheme="minorEastAsia" w:hint="eastAsia"/>
@@ -14968,7 +15906,7 @@
       <w:pPr>
         <w:ind w:left="720" w:hanging="720"/>
         <w:rPr>
-          <w:rFonts w:eastAsiaTheme="minorEastAsia" w:hint="eastAsia"/>
+          <w:rFonts w:eastAsiaTheme="minorEastAsia"/>
           <w:color w:val="000000"/>
           <w:sz w:val="20"/>
           <w:lang w:eastAsia="zh-CN"/>
@@ -14979,71 +15917,85 @@
       <w:pPr>
         <w:ind w:left="720" w:hanging="720"/>
         <w:rPr>
-          <w:rFonts w:eastAsiaTheme="minorEastAsia" w:hint="eastAsia"/>
-          <w:color w:val="000000"/>
-          <w:sz w:val="20"/>
-          <w:lang w:eastAsia="zh-CN"/>
-        </w:rPr>
-      </w:pPr>
-      <w:r>
-        <w:rPr>
-          <w:color w:val="000000"/>
-          <w:sz w:val="20"/>
-        </w:rPr>
-        <w:t>[</w:t>
-      </w:r>
-      <w:r>
-        <w:rPr>
-          <w:rFonts w:eastAsiaTheme="minorEastAsia" w:hint="eastAsia"/>
-          <w:color w:val="000000"/>
-          <w:sz w:val="20"/>
-          <w:lang w:eastAsia="zh-CN"/>
-        </w:rPr>
-        <w:t>3</w:t>
-      </w:r>
-      <w:r>
-        <w:rPr>
-          <w:color w:val="000000"/>
-          <w:sz w:val="20"/>
-        </w:rPr>
-        <w:t>]</w:t>
-      </w:r>
-      <w:r>
-        <w:rPr>
-          <w:rFonts w:eastAsiaTheme="minorEastAsia" w:hint="eastAsia"/>
-          <w:color w:val="000000"/>
-          <w:sz w:val="20"/>
-          <w:lang w:eastAsia="zh-CN"/>
-        </w:rPr>
-        <w:t xml:space="preserve"> </w:t>
-      </w:r>
-      <w:r>
-        <w:rPr>
-          <w:rFonts w:eastAsiaTheme="minorEastAsia" w:hint="eastAsia"/>
-          <w:color w:val="000000"/>
-          <w:sz w:val="20"/>
-          <w:lang w:eastAsia="zh-CN"/>
-        </w:rPr>
-        <w:t xml:space="preserve">Utkarsh Sinha. </w:t>
-      </w:r>
-      <w:r>
-        <w:rPr>
           <w:rFonts w:eastAsiaTheme="minorEastAsia"/>
           <w:color w:val="000000"/>
           <w:sz w:val="20"/>
           <w:lang w:eastAsia="zh-CN"/>
         </w:rPr>
-        <w:t>“</w:t>
-      </w:r>
-      <w:r>
-        <w:rPr>
-          <w:rFonts w:eastAsiaTheme="minorEastAsia" w:hint="eastAsia"/>
+      </w:pPr>
+      <w:r>
+        <w:rPr>
           <w:color w:val="000000"/>
           <w:sz w:val="20"/>
-          <w:lang w:eastAsia="zh-CN"/>
-        </w:rPr>
-        <w:t>Harris Corner Detector.</w:t>
-      </w:r>
+        </w:rPr>
+        <w:t>[</w:t>
+      </w:r>
+      <w:r>
+        <w:rPr>
+          <w:rFonts w:eastAsiaTheme="minorEastAsia" w:hint="eastAsia"/>
+          <w:color w:val="000000"/>
+          <w:sz w:val="20"/>
+          <w:lang w:eastAsia="zh-CN"/>
+        </w:rPr>
+        <w:t>3</w:t>
+      </w:r>
+      <w:r>
+        <w:rPr>
+          <w:color w:val="000000"/>
+          <w:sz w:val="20"/>
+        </w:rPr>
+        <w:t>]</w:t>
+      </w:r>
+      <w:r>
+        <w:rPr>
+          <w:rFonts w:eastAsiaTheme="minorEastAsia" w:hint="eastAsia"/>
+          <w:color w:val="000000"/>
+          <w:sz w:val="20"/>
+          <w:lang w:eastAsia="zh-CN"/>
+        </w:rPr>
+        <w:t xml:space="preserve"> </w:t>
+      </w:r>
+      <w:proofErr w:type="spellStart"/>
+      <w:r>
+        <w:rPr>
+          <w:rFonts w:eastAsiaTheme="minorEastAsia" w:hint="eastAsia"/>
+          <w:color w:val="000000"/>
+          <w:sz w:val="20"/>
+          <w:lang w:eastAsia="zh-CN"/>
+        </w:rPr>
+        <w:t>Utkarsh</w:t>
+      </w:r>
+      <w:proofErr w:type="spellEnd"/>
+      <w:r>
+        <w:rPr>
+          <w:rFonts w:eastAsiaTheme="minorEastAsia" w:hint="eastAsia"/>
+          <w:color w:val="000000"/>
+          <w:sz w:val="20"/>
+          <w:lang w:eastAsia="zh-CN"/>
+        </w:rPr>
+        <w:t xml:space="preserve"> </w:t>
+      </w:r>
+      <w:proofErr w:type="spellStart"/>
+      <w:r>
+        <w:rPr>
+          <w:rFonts w:eastAsiaTheme="minorEastAsia" w:hint="eastAsia"/>
+          <w:color w:val="000000"/>
+          <w:sz w:val="20"/>
+          <w:lang w:eastAsia="zh-CN"/>
+        </w:rPr>
+        <w:t>Sinha</w:t>
+      </w:r>
+      <w:proofErr w:type="spellEnd"/>
+      <w:r>
+        <w:rPr>
+          <w:rFonts w:eastAsiaTheme="minorEastAsia" w:hint="eastAsia"/>
+          <w:color w:val="000000"/>
+          <w:sz w:val="20"/>
+          <w:lang w:eastAsia="zh-CN"/>
+        </w:rPr>
+        <w:t xml:space="preserve">. </w:t>
+      </w:r>
+      <w:proofErr w:type="gramStart"/>
       <w:r>
         <w:rPr>
           <w:rFonts w:eastAsiaTheme="minorEastAsia"/>
@@ -15051,8 +16003,27 @@
           <w:sz w:val="20"/>
           <w:lang w:eastAsia="zh-CN"/>
         </w:rPr>
+        <w:t>“</w:t>
+      </w:r>
+      <w:r>
+        <w:rPr>
+          <w:rFonts w:eastAsiaTheme="minorEastAsia" w:hint="eastAsia"/>
+          <w:color w:val="000000"/>
+          <w:sz w:val="20"/>
+          <w:lang w:eastAsia="zh-CN"/>
+        </w:rPr>
+        <w:t>Harris Corner Detector.</w:t>
+      </w:r>
+      <w:r>
+        <w:rPr>
+          <w:rFonts w:eastAsiaTheme="minorEastAsia"/>
+          <w:color w:val="000000"/>
+          <w:sz w:val="20"/>
+          <w:lang w:eastAsia="zh-CN"/>
+        </w:rPr>
         <w:t>”</w:t>
       </w:r>
+      <w:proofErr w:type="gramEnd"/>
       <w:r>
         <w:rPr>
           <w:rFonts w:eastAsiaTheme="minorEastAsia" w:hint="eastAsia"/>
@@ -15093,7 +16064,7 @@
     <w:p>
       <w:pPr>
         <w:rPr>
-          <w:rFonts w:eastAsiaTheme="minorEastAsia" w:hint="eastAsia"/>
+          <w:rFonts w:eastAsiaTheme="minorEastAsia"/>
           <w:color w:val="000000"/>
           <w:sz w:val="20"/>
           <w:lang w:eastAsia="zh-CN"/>
@@ -15104,61 +16075,18 @@
       <w:pPr>
         <w:ind w:left="720" w:hanging="720"/>
         <w:rPr>
-          <w:rFonts w:eastAsiaTheme="minorEastAsia" w:hint="eastAsia"/>
-          <w:color w:val="000000"/>
-          <w:sz w:val="20"/>
-          <w:lang w:eastAsia="zh-CN"/>
-        </w:rPr>
-      </w:pPr>
-      <w:r>
-        <w:rPr>
-          <w:color w:val="000000"/>
-          <w:sz w:val="20"/>
-        </w:rPr>
-        <w:t>[</w:t>
-      </w:r>
-      <w:r>
-        <w:rPr>
-          <w:rFonts w:eastAsiaTheme="minorEastAsia" w:hint="eastAsia"/>
-          <w:color w:val="000000"/>
-          <w:sz w:val="20"/>
-          <w:lang w:eastAsia="zh-CN"/>
-        </w:rPr>
-        <w:t>4</w:t>
-      </w:r>
-      <w:r>
-        <w:rPr>
-          <w:color w:val="000000"/>
-          <w:sz w:val="20"/>
-        </w:rPr>
-        <w:t>]</w:t>
-      </w:r>
-      <w:r>
-        <w:rPr>
-          <w:rFonts w:eastAsiaTheme="minorEastAsia" w:hint="eastAsia"/>
-          <w:color w:val="000000"/>
-          <w:sz w:val="20"/>
-          <w:lang w:eastAsia="zh-CN"/>
-        </w:rPr>
-        <w:t xml:space="preserve"> Haoran (Simon) Liang. </w:t>
-      </w:r>
-      <w:r>
-        <w:rPr>
           <w:rFonts w:eastAsiaTheme="minorEastAsia"/>
           <w:color w:val="000000"/>
           <w:sz w:val="20"/>
           <w:lang w:eastAsia="zh-CN"/>
         </w:rPr>
-        <w:t>“</w:t>
-      </w:r>
-      <w:r>
-        <w:rPr>
-          <w:rFonts w:eastAsiaTheme="minorEastAsia" w:hint="eastAsia"/>
+      </w:pPr>
+      <w:r>
+        <w:rPr>
           <w:color w:val="000000"/>
           <w:sz w:val="20"/>
-          <w:lang w:eastAsia="zh-CN"/>
-        </w:rPr>
-        <w:t>Monocamera Recovery</w:t>
+        </w:rPr>
+        <w:t>[</w:t>
       </w:r>
       <w:r>
         <w:rPr>
@@ -15167,7 +16095,43 @@
           <w:sz w:val="20"/>
           <w:lang w:eastAsia="zh-CN"/>
         </w:rPr>
+        <w:t>4</w:t>
+      </w:r>
+      <w:r>
+        <w:rPr>
+          <w:color w:val="000000"/>
+          <w:sz w:val="20"/>
+        </w:rPr>
+        <w:t>]</w:t>
+      </w:r>
+      <w:r>
+        <w:rPr>
+          <w:rFonts w:eastAsiaTheme="minorEastAsia" w:hint="eastAsia"/>
+          <w:color w:val="000000"/>
+          <w:sz w:val="20"/>
+          <w:lang w:eastAsia="zh-CN"/>
+        </w:rPr>
         <w:t xml:space="preserve"> </w:t>
+      </w:r>
+      <w:proofErr w:type="spellStart"/>
+      <w:r>
+        <w:rPr>
+          <w:rFonts w:eastAsiaTheme="minorEastAsia" w:hint="eastAsia"/>
+          <w:color w:val="000000"/>
+          <w:sz w:val="20"/>
+          <w:lang w:eastAsia="zh-CN"/>
+        </w:rPr>
+        <w:t>Haoran</w:t>
+      </w:r>
+      <w:proofErr w:type="spellEnd"/>
+      <w:r>
+        <w:rPr>
+          <w:rFonts w:eastAsiaTheme="minorEastAsia" w:hint="eastAsia"/>
+          <w:color w:val="000000"/>
+          <w:sz w:val="20"/>
+          <w:lang w:eastAsia="zh-CN"/>
+        </w:rPr>
+        <w:t xml:space="preserve"> (Simon) Liang. </w:t>
       </w:r>
       <w:r>
         <w:rPr>
@@ -15176,6 +16140,44 @@
           <w:sz w:val="20"/>
           <w:lang w:eastAsia="zh-CN"/>
         </w:rPr>
+        <w:t>“</w:t>
+      </w:r>
+      <w:proofErr w:type="spellStart"/>
+      <w:r>
+        <w:rPr>
+          <w:rFonts w:eastAsiaTheme="minorEastAsia" w:hint="eastAsia"/>
+          <w:color w:val="000000"/>
+          <w:sz w:val="20"/>
+          <w:lang w:eastAsia="zh-CN"/>
+        </w:rPr>
+        <w:t>Monocamera</w:t>
+      </w:r>
+      <w:proofErr w:type="spellEnd"/>
+      <w:r>
+        <w:rPr>
+          <w:rFonts w:eastAsiaTheme="minorEastAsia" w:hint="eastAsia"/>
+          <w:color w:val="000000"/>
+          <w:sz w:val="20"/>
+          <w:lang w:eastAsia="zh-CN"/>
+        </w:rPr>
+        <w:t xml:space="preserve"> Recovery</w:t>
+      </w:r>
+      <w:r>
+        <w:rPr>
+          <w:rFonts w:eastAsiaTheme="minorEastAsia" w:hint="eastAsia"/>
+          <w:color w:val="000000"/>
+          <w:sz w:val="20"/>
+          <w:lang w:eastAsia="zh-CN"/>
+        </w:rPr>
+        <w:t xml:space="preserve"> </w:t>
+      </w:r>
+      <w:r>
+        <w:rPr>
+          <w:rFonts w:eastAsiaTheme="minorEastAsia"/>
+          <w:color w:val="000000"/>
+          <w:sz w:val="20"/>
+          <w:lang w:eastAsia="zh-CN"/>
+        </w:rPr>
         <w:t>–</w:t>
       </w:r>
       <w:r>
@@ -15187,8 +16189,6 @@
         </w:rPr>
         <w:t xml:space="preserve"> Video Demo</w:t>
       </w:r>
-      <w:bookmarkStart w:id="0" w:name="_GoBack"/>
-      <w:bookmarkEnd w:id="0"/>
       <w:r>
         <w:rPr>
           <w:rFonts w:eastAsiaTheme="minorEastAsia" w:hint="eastAsia"/>
@@ -15265,7 +16265,7 @@
     <w:p>
       <w:pPr>
         <w:rPr>
-          <w:rFonts w:eastAsiaTheme="minorEastAsia" w:hint="eastAsia"/>
+          <w:rFonts w:eastAsiaTheme="minorEastAsia"/>
           <w:color w:val="000000"/>
           <w:sz w:val="20"/>
           <w:lang w:eastAsia="zh-CN"/>
@@ -16048,6 +17048,7 @@
   <w:style w:type="character" w:default="1" w:styleId="DefaultParagraphFont">
     <w:name w:val="Default Paragraph Font"/>
     <w:uiPriority w:val="1"/>
+    <w:semiHidden/>
     <w:unhideWhenUsed/>
   </w:style>
   <w:style w:type="table" w:default="1" w:styleId="TableNormal">
@@ -16985,6 +17986,16 @@
       <w:ind w:left="720"/>
       <w:contextualSpacing/>
     </w:pPr>
+  </w:style>
+  <w:style w:type="paragraph" w:styleId="Revision">
+    <w:name w:val="Revision"/>
+    <w:hidden/>
+    <w:uiPriority w:val="99"/>
+    <w:semiHidden/>
+    <w:rsid w:val="00CD02CE"/>
+    <w:rPr>
+      <w:sz w:val="24"/>
+    </w:rPr>
   </w:style>
 </w:styles>
 </file>
@@ -17290,6 +18301,7 @@
   <w:style w:type="character" w:default="1" w:styleId="DefaultParagraphFont">
     <w:name w:val="Default Paragraph Font"/>
     <w:uiPriority w:val="1"/>
+    <w:semiHidden/>
     <w:unhideWhenUsed/>
   </w:style>
   <w:style w:type="table" w:default="1" w:styleId="TableNormal">
@@ -18227,6 +19239,16 @@
       <w:ind w:left="720"/>
       <w:contextualSpacing/>
     </w:pPr>
+  </w:style>
+  <w:style w:type="paragraph" w:styleId="Revision">
+    <w:name w:val="Revision"/>
+    <w:hidden/>
+    <w:uiPriority w:val="99"/>
+    <w:semiHidden/>
+    <w:rsid w:val="00CD02CE"/>
+    <w:rPr>
+      <w:sz w:val="24"/>
+    </w:rPr>
   </w:style>
 </w:styles>
 </file>
@@ -18514,4 +19536,16 @@
   <a:objectDefaults/>
   <a:extraClrSchemeLst/>
 </a:theme>
+</file>
+
+<file path=customXml/item1.xml><?xml version="1.0" encoding="utf-8"?>
+<b:Sources xmlns:b="http://schemas.openxmlformats.org/officeDocument/2006/bibliography" xmlns="http://schemas.openxmlformats.org/officeDocument/2006/bibliography" SelectedStyle="\APA.XSL" StyleName="APA"/>
+</file>
+
+<file path=customXml/itemProps1.xml><?xml version="1.0" encoding="utf-8"?>
+<ds:datastoreItem xmlns:ds="http://schemas.openxmlformats.org/officeDocument/2006/customXml" ds:itemID="{6E4060D5-0008-42AB-9F64-71E601B087DC}">
+  <ds:schemaRefs>
+    <ds:schemaRef ds:uri="http://schemas.openxmlformats.org/officeDocument/2006/bibliography"/>
+  </ds:schemaRefs>
+</ds:datastoreItem>
 </file>
</xml_diff>